<commit_message>
Made further supervisor corrections
</commit_message>
<xml_diff>
--- a/Supervisor Corrections - Applied/Body.docx
+++ b/Supervisor Corrections - Applied/Body.docx
@@ -418,17 +418,6 @@
           <w:szCs w:val="26"/>
         </w:rPr>
       </w:pPr>
-    </w:p>
-    <w:p>
-      <w:pPr>
-        <w:spacing w:line="360" w:lineRule="auto"/>
-        <w:jc w:val="both"/>
-        <w:rPr>
-          <w:rFonts w:ascii="Times New Roman" w:hAnsi="Times New Roman" w:cs="Times New Roman"/>
-          <w:sz w:val="26"/>
-          <w:szCs w:val="26"/>
-        </w:rPr>
-      </w:pPr>
       <w:r>
         <w:rPr>
           <w:rFonts w:ascii="Times New Roman" w:hAnsi="Times New Roman" w:cs="Times New Roman"/>
@@ -834,7 +823,6 @@
           <w:sz w:val="26"/>
           <w:szCs w:val="26"/>
         </w:rPr>
-        <w:lastRenderedPageBreak/>
         <w:t>Inadequate infrastructure</w:t>
       </w:r>
     </w:p>
@@ -859,6 +847,7 @@
           <w:sz w:val="26"/>
           <w:szCs w:val="26"/>
         </w:rPr>
+        <w:lastRenderedPageBreak/>
         <w:t>Poverty</w:t>
       </w:r>
     </w:p>
@@ -1111,28 +1100,65 @@
     <w:p>
       <w:pPr>
         <w:pStyle w:val="ListParagraph"/>
-        <w:spacing w:line="360" w:lineRule="auto"/>
-        <w:rPr>
-          <w:rFonts w:ascii="Times New Roman" w:hAnsi="Times New Roman" w:cs="Times New Roman"/>
-          <w:sz w:val="26"/>
-          <w:szCs w:val="26"/>
-        </w:rPr>
-      </w:pPr>
-      <w:r>
-        <w:rPr>
-          <w:rFonts w:ascii="Times New Roman" w:hAnsi="Times New Roman" w:cs="Times New Roman"/>
-          <w:sz w:val="26"/>
-          <w:szCs w:val="26"/>
-        </w:rPr>
-        <w:t xml:space="preserve">The aim of </w:t>
-      </w:r>
-      <w:r>
-        <w:rPr>
-          <w:rFonts w:ascii="Times New Roman" w:hAnsi="Times New Roman" w:cs="Times New Roman"/>
-          <w:sz w:val="26"/>
-          <w:szCs w:val="26"/>
-        </w:rPr>
-        <w:t>this project is to design and implement a smart RFID student ID Card Reader. The following objectives will be achieved;</w:t>
+        <w:numPr>
+          <w:ilvl w:val="0"/>
+          <w:numId w:val="5"/>
+        </w:numPr>
+        <w:spacing w:line="360" w:lineRule="auto"/>
+        <w:jc w:val="both"/>
+        <w:rPr>
+          <w:rFonts w:ascii="Times New Roman" w:hAnsi="Times New Roman" w:cs="Times New Roman"/>
+          <w:sz w:val="26"/>
+          <w:szCs w:val="26"/>
+        </w:rPr>
+      </w:pPr>
+      <w:r>
+        <w:rPr>
+          <w:rFonts w:ascii="Times New Roman" w:hAnsi="Times New Roman" w:cs="Times New Roman"/>
+          <w:sz w:val="26"/>
+          <w:szCs w:val="26"/>
+        </w:rPr>
+        <w:t xml:space="preserve">Couple and </w:t>
+      </w:r>
+      <w:r>
+        <w:rPr>
+          <w:rFonts w:ascii="Times New Roman" w:hAnsi="Times New Roman" w:cs="Times New Roman"/>
+          <w:sz w:val="26"/>
+          <w:szCs w:val="26"/>
+        </w:rPr>
+        <w:t>program</w:t>
+      </w:r>
+      <w:r>
+        <w:rPr>
+          <w:rFonts w:ascii="Times New Roman" w:hAnsi="Times New Roman" w:cs="Times New Roman"/>
+          <w:sz w:val="26"/>
+          <w:szCs w:val="26"/>
+        </w:rPr>
+        <w:t xml:space="preserve"> </w:t>
+      </w:r>
+      <w:r>
+        <w:rPr>
+          <w:rFonts w:ascii="Times New Roman" w:hAnsi="Times New Roman" w:cs="Times New Roman"/>
+          <w:sz w:val="26"/>
+          <w:szCs w:val="26"/>
+        </w:rPr>
+        <w:t>a small hardware device that connects to the internet through Wi-Fi</w:t>
+      </w:r>
+      <w:r>
+        <w:rPr>
+          <w:rFonts w:ascii="Times New Roman" w:hAnsi="Times New Roman" w:cs="Times New Roman"/>
+          <w:sz w:val="26"/>
+          <w:szCs w:val="26"/>
+        </w:rPr>
+        <w:t xml:space="preserve"> using the NodeMCU Microcontroller</w:t>
+      </w:r>
+      <w:r>
+        <w:rPr>
+          <w:rFonts w:ascii="Times New Roman" w:hAnsi="Times New Roman" w:cs="Times New Roman"/>
+          <w:sz w:val="26"/>
+          <w:szCs w:val="26"/>
+        </w:rPr>
+        <w:t xml:space="preserve"> and the C programming language</w:t>
       </w:r>
     </w:p>
     <w:p>
@@ -1156,7 +1182,23 @@
           <w:sz w:val="26"/>
           <w:szCs w:val="26"/>
         </w:rPr>
-        <w:t>Design and build a small hardware device that connects to the internet through Wi-Fi.</w:t>
+        <w:t>Couple</w:t>
+      </w:r>
+      <w:r>
+        <w:rPr>
+          <w:rFonts w:ascii="Times New Roman" w:hAnsi="Times New Roman" w:cs="Times New Roman"/>
+          <w:sz w:val="26"/>
+          <w:szCs w:val="26"/>
+        </w:rPr>
+        <w:t xml:space="preserve"> a small hardware device that can read RFID tag</w:t>
+      </w:r>
+      <w:r>
+        <w:rPr>
+          <w:rFonts w:ascii="Times New Roman" w:hAnsi="Times New Roman" w:cs="Times New Roman"/>
+          <w:sz w:val="26"/>
+          <w:szCs w:val="26"/>
+        </w:rPr>
+        <w:t>s using the NodeMCU Microcontroller and RC522 RFID Card Reader</w:t>
       </w:r>
     </w:p>
     <w:p>
@@ -1180,7 +1222,7 @@
           <w:sz w:val="26"/>
           <w:szCs w:val="26"/>
         </w:rPr>
-        <w:t>Design and build a small hardware device that can read RFID tags.</w:t>
+        <w:t>Make sure the device runs on minimal electricity and uses a 9V Battery</w:t>
       </w:r>
     </w:p>
     <w:p>
@@ -1204,7 +1246,7 @@
           <w:sz w:val="26"/>
           <w:szCs w:val="26"/>
         </w:rPr>
-        <w:t>Design and build a small hardware device that runs on minimal electricity and uses batteries.</w:t>
+        <w:t>Ensure the device is easy to use and understand</w:t>
       </w:r>
     </w:p>
     <w:p>
@@ -1228,7 +1270,23 @@
           <w:sz w:val="26"/>
           <w:szCs w:val="26"/>
         </w:rPr>
-        <w:t>Design and build a small hardware device that is easy to use and understand.</w:t>
+        <w:t>Write code for</w:t>
+      </w:r>
+      <w:r>
+        <w:rPr>
+          <w:rFonts w:ascii="Times New Roman" w:hAnsi="Times New Roman" w:cs="Times New Roman"/>
+          <w:sz w:val="26"/>
+          <w:szCs w:val="26"/>
+        </w:rPr>
+        <w:t xml:space="preserve"> a website </w:t>
+      </w:r>
+      <w:r>
+        <w:rPr>
+          <w:rFonts w:ascii="Times New Roman" w:hAnsi="Times New Roman" w:cs="Times New Roman"/>
+          <w:sz w:val="26"/>
+          <w:szCs w:val="26"/>
+        </w:rPr>
+        <w:t>that displays the required data in an easy to read format</w:t>
       </w:r>
     </w:p>
     <w:p>
@@ -1252,7 +1310,7 @@
           <w:sz w:val="26"/>
           <w:szCs w:val="26"/>
         </w:rPr>
-        <w:t>Design and build a website hosted online that communicates efficiently with the small hardware device.</w:t>
+        <w:t>Host aforementioned website online on an Apache web server</w:t>
       </w:r>
     </w:p>
     <w:p>
@@ -1276,7 +1334,55 @@
           <w:sz w:val="26"/>
           <w:szCs w:val="26"/>
         </w:rPr>
-        <w:t>Design and build a website hosted online that stores the data gotten from the small hardware device.</w:t>
+        <w:t>Ensure the hardware device communicate</w:t>
+      </w:r>
+      <w:r>
+        <w:rPr>
+          <w:rFonts w:ascii="Times New Roman" w:hAnsi="Times New Roman" w:cs="Times New Roman"/>
+          <w:sz w:val="26"/>
+          <w:szCs w:val="26"/>
+        </w:rPr>
+        <w:t>s</w:t>
+      </w:r>
+      <w:r>
+        <w:rPr>
+          <w:rFonts w:ascii="Times New Roman" w:hAnsi="Times New Roman" w:cs="Times New Roman"/>
+          <w:sz w:val="26"/>
+          <w:szCs w:val="26"/>
+        </w:rPr>
+        <w:t xml:space="preserve"> effectively</w:t>
+      </w:r>
+      <w:r>
+        <w:rPr>
+          <w:rFonts w:ascii="Times New Roman" w:hAnsi="Times New Roman" w:cs="Times New Roman"/>
+          <w:sz w:val="26"/>
+          <w:szCs w:val="26"/>
+        </w:rPr>
+        <w:t xml:space="preserve"> and efficiently</w:t>
+      </w:r>
+      <w:r>
+        <w:rPr>
+          <w:rFonts w:ascii="Times New Roman" w:hAnsi="Times New Roman" w:cs="Times New Roman"/>
+          <w:sz w:val="26"/>
+          <w:szCs w:val="26"/>
+        </w:rPr>
+        <w:t xml:space="preserve"> with the web server using</w:t>
+      </w:r>
+      <w:r>
+        <w:rPr>
+          <w:rFonts w:ascii="Times New Roman" w:hAnsi="Times New Roman" w:cs="Times New Roman"/>
+          <w:sz w:val="26"/>
+          <w:szCs w:val="26"/>
+        </w:rPr>
+        <w:t xml:space="preserve"> </w:t>
+      </w:r>
+      <w:r>
+        <w:rPr>
+          <w:rFonts w:ascii="Times New Roman" w:hAnsi="Times New Roman" w:cs="Times New Roman"/>
+          <w:sz w:val="26"/>
+          <w:szCs w:val="26"/>
+        </w:rPr>
+        <w:t>API’s</w:t>
       </w:r>
     </w:p>
     <w:p>
@@ -1300,7 +1406,63 @@
           <w:sz w:val="26"/>
           <w:szCs w:val="26"/>
         </w:rPr>
-        <w:t>Design and build a website hosted online that lets its users download summarized data in any of these formats: Excel and CSV.</w:t>
+        <w:t xml:space="preserve">Write code on web server that </w:t>
+      </w:r>
+      <w:r>
+        <w:rPr>
+          <w:rFonts w:ascii="Times New Roman" w:hAnsi="Times New Roman" w:cs="Times New Roman"/>
+          <w:sz w:val="26"/>
+          <w:szCs w:val="26"/>
+        </w:rPr>
+        <w:t xml:space="preserve">lets its users download summarized data in </w:t>
+      </w:r>
+      <w:r>
+        <w:rPr>
+          <w:rFonts w:ascii="Times New Roman" w:hAnsi="Times New Roman" w:cs="Times New Roman"/>
+          <w:sz w:val="26"/>
+          <w:szCs w:val="26"/>
+        </w:rPr>
+        <w:t xml:space="preserve">either </w:t>
+      </w:r>
+      <w:r>
+        <w:rPr>
+          <w:rFonts w:ascii="Times New Roman" w:hAnsi="Times New Roman" w:cs="Times New Roman"/>
+          <w:sz w:val="26"/>
+          <w:szCs w:val="26"/>
+        </w:rPr>
+        <w:t xml:space="preserve">Excel </w:t>
+      </w:r>
+      <w:r>
+        <w:rPr>
+          <w:rFonts w:ascii="Times New Roman" w:hAnsi="Times New Roman" w:cs="Times New Roman"/>
+          <w:sz w:val="26"/>
+          <w:szCs w:val="26"/>
+        </w:rPr>
+        <w:t>or</w:t>
+      </w:r>
+      <w:r>
+        <w:rPr>
+          <w:rFonts w:ascii="Times New Roman" w:hAnsi="Times New Roman" w:cs="Times New Roman"/>
+          <w:sz w:val="26"/>
+          <w:szCs w:val="26"/>
+        </w:rPr>
+        <w:t xml:space="preserve"> CSV</w:t>
+      </w:r>
+      <w:r>
+        <w:rPr>
+          <w:rFonts w:ascii="Times New Roman" w:hAnsi="Times New Roman" w:cs="Times New Roman"/>
+          <w:sz w:val="26"/>
+          <w:szCs w:val="26"/>
+        </w:rPr>
+        <w:t xml:space="preserve"> </w:t>
+      </w:r>
+      <w:r>
+        <w:rPr>
+          <w:rFonts w:ascii="Times New Roman" w:hAnsi="Times New Roman" w:cs="Times New Roman"/>
+          <w:sz w:val="26"/>
+          <w:szCs w:val="26"/>
+        </w:rPr>
+        <w:t>format</w:t>
       </w:r>
     </w:p>
     <w:p>
@@ -1324,13 +1486,54 @@
           <w:sz w:val="26"/>
           <w:szCs w:val="26"/>
         </w:rPr>
-        <w:lastRenderedPageBreak/>
-        <w:t>Build a fully functional Iot device that can scan student’s RFID enabled ID cards and confirm/store any data needed.</w:t>
-      </w:r>
-    </w:p>
-    <w:p>
-      <w:pPr>
-        <w:pStyle w:val="ListParagraph"/>
+        <w:t>Test each feature and e</w:t>
+      </w:r>
+      <w:r>
+        <w:rPr>
+          <w:rFonts w:ascii="Times New Roman" w:hAnsi="Times New Roman" w:cs="Times New Roman"/>
+          <w:sz w:val="26"/>
+          <w:szCs w:val="26"/>
+        </w:rPr>
+        <w:t>nsure t</w:t>
+      </w:r>
+      <w:r>
+        <w:rPr>
+          <w:rFonts w:ascii="Times New Roman" w:hAnsi="Times New Roman" w:cs="Times New Roman"/>
+          <w:sz w:val="26"/>
+          <w:szCs w:val="26"/>
+        </w:rPr>
+        <w:t>hat</w:t>
+      </w:r>
+      <w:r>
+        <w:rPr>
+          <w:rFonts w:ascii="Times New Roman" w:hAnsi="Times New Roman" w:cs="Times New Roman"/>
+          <w:sz w:val="26"/>
+          <w:szCs w:val="26"/>
+        </w:rPr>
+        <w:t xml:space="preserve"> everything is</w:t>
+      </w:r>
+      <w:r>
+        <w:rPr>
+          <w:rFonts w:ascii="Times New Roman" w:hAnsi="Times New Roman" w:cs="Times New Roman"/>
+          <w:sz w:val="26"/>
+          <w:szCs w:val="26"/>
+        </w:rPr>
+        <w:t xml:space="preserve"> fully functional </w:t>
+      </w:r>
+    </w:p>
+    <w:p>
+      <w:pPr>
+        <w:spacing w:line="360" w:lineRule="auto"/>
+        <w:jc w:val="both"/>
+        <w:rPr>
+          <w:rFonts w:ascii="Times New Roman" w:hAnsi="Times New Roman" w:cs="Times New Roman"/>
+          <w:sz w:val="26"/>
+          <w:szCs w:val="26"/>
+        </w:rPr>
+      </w:pPr>
+    </w:p>
+    <w:p>
+      <w:pPr>
         <w:spacing w:line="360" w:lineRule="auto"/>
         <w:jc w:val="both"/>
         <w:rPr>
@@ -1362,6 +1565,7 @@
           <w:sz w:val="26"/>
           <w:szCs w:val="26"/>
         </w:rPr>
+        <w:lastRenderedPageBreak/>
         <w:t>Significance of the Study</w:t>
       </w:r>
     </w:p>
@@ -1747,110 +1951,110 @@
           <w:sz w:val="26"/>
           <w:szCs w:val="26"/>
         </w:rPr>
+        <w:t xml:space="preserve">Chapter One: </w:t>
+      </w:r>
+      <w:r>
+        <w:rPr>
+          <w:rFonts w:ascii="Times New Roman" w:hAnsi="Times New Roman" w:cs="Times New Roman"/>
+          <w:sz w:val="26"/>
+          <w:szCs w:val="26"/>
+        </w:rPr>
+        <w:t xml:space="preserve">The whole idea behind the work. Includes </w:t>
+      </w:r>
+      <w:r>
+        <w:rPr>
+          <w:rFonts w:ascii="Times New Roman" w:hAnsi="Times New Roman" w:cs="Times New Roman"/>
+          <w:sz w:val="26"/>
+          <w:szCs w:val="26"/>
+        </w:rPr>
+        <w:t>objective of the study, statement of the research</w:t>
+      </w:r>
+      <w:r>
+        <w:rPr>
+          <w:rFonts w:ascii="Times New Roman" w:hAnsi="Times New Roman" w:cs="Times New Roman"/>
+          <w:sz w:val="26"/>
+          <w:szCs w:val="26"/>
+        </w:rPr>
+        <w:t>,</w:t>
+      </w:r>
+      <w:r>
+        <w:rPr>
+          <w:rFonts w:ascii="Times New Roman" w:hAnsi="Times New Roman" w:cs="Times New Roman"/>
+          <w:sz w:val="26"/>
+          <w:szCs w:val="26"/>
+        </w:rPr>
+        <w:t xml:space="preserve"> area of coverage limitation and definition of term</w:t>
+      </w:r>
+      <w:r>
+        <w:rPr>
+          <w:rFonts w:ascii="Times New Roman" w:hAnsi="Times New Roman" w:cs="Times New Roman"/>
+          <w:sz w:val="26"/>
+          <w:szCs w:val="26"/>
+        </w:rPr>
+        <w:t>s.</w:t>
+      </w:r>
+    </w:p>
+    <w:p>
+      <w:pPr>
+        <w:spacing w:line="360" w:lineRule="auto"/>
+        <w:jc w:val="both"/>
+        <w:rPr>
+          <w:rFonts w:ascii="Times New Roman" w:hAnsi="Times New Roman" w:cs="Times New Roman"/>
+          <w:sz w:val="26"/>
+          <w:szCs w:val="26"/>
+        </w:rPr>
+      </w:pPr>
+      <w:r>
+        <w:rPr>
+          <w:rFonts w:ascii="Times New Roman" w:hAnsi="Times New Roman" w:cs="Times New Roman"/>
+          <w:b/>
+          <w:sz w:val="26"/>
+          <w:szCs w:val="26"/>
+        </w:rPr>
+        <w:t xml:space="preserve">Chapter Two: </w:t>
+      </w:r>
+      <w:r>
+        <w:rPr>
+          <w:rFonts w:ascii="Times New Roman" w:hAnsi="Times New Roman" w:cs="Times New Roman"/>
+          <w:sz w:val="26"/>
+          <w:szCs w:val="26"/>
+        </w:rPr>
+        <w:t>T</w:t>
+      </w:r>
+      <w:r>
+        <w:rPr>
+          <w:rFonts w:ascii="Times New Roman" w:hAnsi="Times New Roman" w:cs="Times New Roman"/>
+          <w:sz w:val="26"/>
+          <w:szCs w:val="26"/>
+        </w:rPr>
+        <w:t xml:space="preserve">his section deals with the review of study, review of concept theories upon which this work is built </w:t>
+      </w:r>
+      <w:r>
+        <w:rPr>
+          <w:rFonts w:ascii="Times New Roman" w:hAnsi="Times New Roman" w:cs="Times New Roman"/>
+          <w:sz w:val="26"/>
+          <w:szCs w:val="26"/>
+        </w:rPr>
+        <w:t>on and the potential issues</w:t>
+      </w:r>
+    </w:p>
+    <w:p>
+      <w:pPr>
+        <w:spacing w:line="360" w:lineRule="auto"/>
+        <w:rPr>
+          <w:rFonts w:ascii="Times New Roman" w:hAnsi="Times New Roman" w:cs="Times New Roman"/>
+          <w:sz w:val="26"/>
+          <w:szCs w:val="26"/>
+        </w:rPr>
+      </w:pPr>
+      <w:r>
+        <w:rPr>
+          <w:rFonts w:ascii="Times New Roman" w:hAnsi="Times New Roman" w:cs="Times New Roman"/>
+          <w:b/>
+          <w:sz w:val="26"/>
+          <w:szCs w:val="26"/>
+        </w:rPr>
         <w:lastRenderedPageBreak/>
-        <w:t xml:space="preserve">Chapter One: </w:t>
-      </w:r>
-      <w:r>
-        <w:rPr>
-          <w:rFonts w:ascii="Times New Roman" w:hAnsi="Times New Roman" w:cs="Times New Roman"/>
-          <w:sz w:val="26"/>
-          <w:szCs w:val="26"/>
-        </w:rPr>
-        <w:t xml:space="preserve">The whole idea behind the work. Includes </w:t>
-      </w:r>
-      <w:r>
-        <w:rPr>
-          <w:rFonts w:ascii="Times New Roman" w:hAnsi="Times New Roman" w:cs="Times New Roman"/>
-          <w:sz w:val="26"/>
-          <w:szCs w:val="26"/>
-        </w:rPr>
-        <w:t>objective of the study, statement of the research</w:t>
-      </w:r>
-      <w:r>
-        <w:rPr>
-          <w:rFonts w:ascii="Times New Roman" w:hAnsi="Times New Roman" w:cs="Times New Roman"/>
-          <w:sz w:val="26"/>
-          <w:szCs w:val="26"/>
-        </w:rPr>
-        <w:t>,</w:t>
-      </w:r>
-      <w:r>
-        <w:rPr>
-          <w:rFonts w:ascii="Times New Roman" w:hAnsi="Times New Roman" w:cs="Times New Roman"/>
-          <w:sz w:val="26"/>
-          <w:szCs w:val="26"/>
-        </w:rPr>
-        <w:t xml:space="preserve"> area of coverage limitation and definition of term</w:t>
-      </w:r>
-      <w:r>
-        <w:rPr>
-          <w:rFonts w:ascii="Times New Roman" w:hAnsi="Times New Roman" w:cs="Times New Roman"/>
-          <w:sz w:val="26"/>
-          <w:szCs w:val="26"/>
-        </w:rPr>
-        <w:t>s.</w:t>
-      </w:r>
-    </w:p>
-    <w:p>
-      <w:pPr>
-        <w:spacing w:line="360" w:lineRule="auto"/>
-        <w:jc w:val="both"/>
-        <w:rPr>
-          <w:rFonts w:ascii="Times New Roman" w:hAnsi="Times New Roman" w:cs="Times New Roman"/>
-          <w:sz w:val="26"/>
-          <w:szCs w:val="26"/>
-        </w:rPr>
-      </w:pPr>
-      <w:r>
-        <w:rPr>
-          <w:rFonts w:ascii="Times New Roman" w:hAnsi="Times New Roman" w:cs="Times New Roman"/>
-          <w:b/>
-          <w:sz w:val="26"/>
-          <w:szCs w:val="26"/>
-        </w:rPr>
-        <w:t xml:space="preserve">Chapter Two: </w:t>
-      </w:r>
-      <w:r>
-        <w:rPr>
-          <w:rFonts w:ascii="Times New Roman" w:hAnsi="Times New Roman" w:cs="Times New Roman"/>
-          <w:sz w:val="26"/>
-          <w:szCs w:val="26"/>
-        </w:rPr>
-        <w:t>T</w:t>
-      </w:r>
-      <w:r>
-        <w:rPr>
-          <w:rFonts w:ascii="Times New Roman" w:hAnsi="Times New Roman" w:cs="Times New Roman"/>
-          <w:sz w:val="26"/>
-          <w:szCs w:val="26"/>
-        </w:rPr>
-        <w:t xml:space="preserve">his section deals with the review of study, review of concept theories upon which this work is built </w:t>
-      </w:r>
-      <w:r>
-        <w:rPr>
-          <w:rFonts w:ascii="Times New Roman" w:hAnsi="Times New Roman" w:cs="Times New Roman"/>
-          <w:sz w:val="26"/>
-          <w:szCs w:val="26"/>
-        </w:rPr>
-        <w:t>on and the potential issues</w:t>
-      </w:r>
-    </w:p>
-    <w:p>
-      <w:pPr>
-        <w:spacing w:line="360" w:lineRule="auto"/>
-        <w:rPr>
-          <w:rFonts w:ascii="Times New Roman" w:hAnsi="Times New Roman" w:cs="Times New Roman"/>
-          <w:sz w:val="26"/>
-          <w:szCs w:val="26"/>
-        </w:rPr>
-      </w:pPr>
-      <w:r>
-        <w:rPr>
-          <w:rFonts w:ascii="Times New Roman" w:hAnsi="Times New Roman" w:cs="Times New Roman"/>
-          <w:b/>
-          <w:sz w:val="26"/>
-          <w:szCs w:val="26"/>
-        </w:rPr>
         <w:t xml:space="preserve">Chapter Three: </w:t>
       </w:r>
       <w:r>
@@ -2287,7 +2491,6 @@
           <w:sz w:val="26"/>
           <w:szCs w:val="26"/>
         </w:rPr>
-        <w:lastRenderedPageBreak/>
         <w:t xml:space="preserve">RFID Tags: </w:t>
       </w:r>
       <w:r>
@@ -2434,6 +2637,7 @@
           <w:sz w:val="26"/>
           <w:szCs w:val="26"/>
         </w:rPr>
+        <w:lastRenderedPageBreak/>
         <w:t xml:space="preserve">Microcontroller: </w:t>
       </w:r>
       <w:r>
@@ -2759,7 +2963,6 @@
           <w:sz w:val="26"/>
           <w:szCs w:val="26"/>
         </w:rPr>
-        <w:lastRenderedPageBreak/>
         <w:t xml:space="preserve">Wi-Fi Hotspot: </w:t>
       </w:r>
       <w:r>
@@ -2843,6 +3046,7 @@
           <w:sz w:val="26"/>
           <w:szCs w:val="26"/>
         </w:rPr>
+        <w:lastRenderedPageBreak/>
         <w:t xml:space="preserve">Website: </w:t>
       </w:r>
       <w:r>
@@ -3263,7 +3467,6 @@
           <w:sz w:val="26"/>
           <w:szCs w:val="26"/>
         </w:rPr>
-        <w:lastRenderedPageBreak/>
         <w:t xml:space="preserve">VS Code: </w:t>
       </w:r>
       <w:r>
@@ -3329,6 +3532,7 @@
           <w:sz w:val="26"/>
           <w:szCs w:val="26"/>
         </w:rPr>
+        <w:lastRenderedPageBreak/>
         <w:t xml:space="preserve">PHP: </w:t>
       </w:r>
       <w:r>
@@ -3624,7 +3828,6 @@
           <w:sz w:val="26"/>
           <w:szCs w:val="26"/>
         </w:rPr>
-        <w:lastRenderedPageBreak/>
         <w:t xml:space="preserve">Debug: </w:t>
       </w:r>
       <w:r>
@@ -3737,6 +3940,7 @@
           <w:sz w:val="26"/>
           <w:szCs w:val="26"/>
         </w:rPr>
+        <w:lastRenderedPageBreak/>
         <w:t xml:space="preserve">Buzzers: </w:t>
       </w:r>
       <w:r>
@@ -3841,6 +4045,18 @@
         </w:rPr>
         <w:t>LITERATURE REVIEW</w:t>
       </w:r>
+    </w:p>
+    <w:p>
+      <w:pPr>
+        <w:spacing w:line="360" w:lineRule="auto"/>
+        <w:jc w:val="center"/>
+        <w:rPr>
+          <w:rFonts w:ascii="Times New Roman" w:hAnsi="Times New Roman" w:cs="Times New Roman"/>
+          <w:b/>
+          <w:sz w:val="32"/>
+          <w:szCs w:val="32"/>
+        </w:rPr>
+      </w:pPr>
     </w:p>
     <w:p>
       <w:pPr>
@@ -3998,6 +4214,7 @@
           <w:szCs w:val="26"/>
           <w:lang w:val="en-GB" w:eastAsia="en-GB"/>
         </w:rPr>
+        <w:lastRenderedPageBreak/>
         <w:drawing>
           <wp:inline distT="0" distB="0" distL="0" distR="0" wp14:anchorId="1978316F" wp14:editId="330D36BB">
             <wp:extent cx="4735129" cy="1631950"/>
@@ -4117,7 +4334,6 @@
           <w:szCs w:val="26"/>
           <w:lang w:val="en-GB" w:eastAsia="en-GB"/>
         </w:rPr>
-        <w:lastRenderedPageBreak/>
         <w:drawing>
           <wp:inline distT="0" distB="0" distL="0" distR="0" wp14:anchorId="1CF981BF" wp14:editId="2AF33FC0">
             <wp:extent cx="4708478" cy="2988243"/>
@@ -4265,6 +4481,7 @@
           <w:szCs w:val="26"/>
           <w:lang w:val="en-GB" w:eastAsia="en-GB"/>
         </w:rPr>
+        <w:lastRenderedPageBreak/>
         <w:drawing>
           <wp:inline distT="0" distB="0" distL="0" distR="0" wp14:anchorId="50E1678A" wp14:editId="724DFB36">
             <wp:extent cx="4872251" cy="3248168"/>
@@ -4595,7 +4812,16 @@
           <w:sz w:val="26"/>
           <w:szCs w:val="26"/>
         </w:rPr>
-        <w:t>NodeMCU was created shortly after the ESP8266 came out. On December 30, 2013, Espressif Systems began production of the ESP8266. NodeMCU started on 13 Oct 2014, when Hong committed the first file of nodemcu-firmware to GitHub. Two months later, the project expanded to include an open-hardware platform when developer Huang R committed the gerber file of an ESP8266 board, named devkit v0.9.</w:t>
+        <w:t xml:space="preserve">NodeMCU was created shortly after the ESP8266 came out. On December 30, 2013, Espressif Systems began production of the ESP8266. NodeMCU started on 13 Oct 2014, when Hong committed the first file of nodemcu-firmware to GitHub. Two months </w:t>
+      </w:r>
+      <w:r>
+        <w:rPr>
+          <w:rFonts w:ascii="Times New Roman" w:hAnsi="Times New Roman" w:cs="Times New Roman"/>
+          <w:sz w:val="26"/>
+          <w:szCs w:val="26"/>
+        </w:rPr>
+        <w:lastRenderedPageBreak/>
+        <w:t>later, the project expanded to include an open-hardware platform when developer Huang R committed the gerber file of an ESP8266 board, named devkit v0.9.</w:t>
       </w:r>
     </w:p>
     <w:p>
@@ -4792,7 +5018,6 @@
           <w:sz w:val="26"/>
           <w:szCs w:val="26"/>
         </w:rPr>
-        <w:lastRenderedPageBreak/>
         <w:t>UARTs: 1</w:t>
       </w:r>
     </w:p>
@@ -5180,6 +5405,7 @@
           <w:sz w:val="26"/>
           <w:szCs w:val="26"/>
         </w:rPr>
+        <w:lastRenderedPageBreak/>
         <w:t>RFID Voting System Project</w:t>
       </w:r>
     </w:p>
@@ -5429,7 +5655,6 @@
           <w:szCs w:val="26"/>
           <w:lang w:val="en-GB" w:eastAsia="en-GB"/>
         </w:rPr>
-        <w:lastRenderedPageBreak/>
         <w:drawing>
           <wp:inline distT="0" distB="0" distL="0" distR="0" wp14:anchorId="34AB3DE7" wp14:editId="2872A75A">
             <wp:extent cx="3889612" cy="2913456"/>
@@ -5569,7 +5794,16 @@
           <w:sz w:val="26"/>
           <w:szCs w:val="26"/>
         </w:rPr>
-        <w:t>Similar to a barcode reader, RFID readers work by sending and receiving data, but instead of having to scan a code, the data is transmitted over radio frequencies. An RFID door locking system requires RFID tags, antennas, an RFID reader, and a transceiver in order to function as a complete system.</w:t>
+        <w:t xml:space="preserve">Similar to a barcode reader, RFID readers work by sending and receiving data, but instead of having to scan a code, the data is transmitted over radio frequencies. An RFID </w:t>
+      </w:r>
+      <w:r>
+        <w:rPr>
+          <w:rFonts w:ascii="Times New Roman" w:hAnsi="Times New Roman" w:cs="Times New Roman"/>
+          <w:sz w:val="26"/>
+          <w:szCs w:val="26"/>
+        </w:rPr>
+        <w:lastRenderedPageBreak/>
+        <w:t>door locking system requires RFID tags, antennas, an RFID reader, and a transceiver in order to function as a complete system.</w:t>
       </w:r>
     </w:p>
     <w:p>
@@ -5651,7 +5885,6 @@
           <w:sz w:val="26"/>
           <w:szCs w:val="26"/>
         </w:rPr>
-        <w:lastRenderedPageBreak/>
         <w:t>RFID Token Based Appointment Calling System</w:t>
       </w:r>
     </w:p>
@@ -5853,6 +6086,7 @@
           <w:sz w:val="26"/>
           <w:szCs w:val="26"/>
         </w:rPr>
+        <w:lastRenderedPageBreak/>
         <w:t>IOT Smart Parking Using RFID With Android App</w:t>
       </w:r>
     </w:p>
@@ -5940,7 +6174,6 @@
           <w:sz w:val="26"/>
           <w:szCs w:val="26"/>
         </w:rPr>
-        <w:lastRenderedPageBreak/>
         <w:t xml:space="preserve">Fig </w:t>
       </w:r>
       <w:r>
@@ -6083,6 +6316,7 @@
           <w:sz w:val="26"/>
           <w:szCs w:val="26"/>
         </w:rPr>
+        <w:lastRenderedPageBreak/>
         <w:t>RFID Scan for Access Verification</w:t>
       </w:r>
     </w:p>
@@ -6208,6 +6442,7 @@
         </w:rPr>
         <w:t xml:space="preserve"> </w:t>
       </w:r>
+      <w:proofErr w:type="gramStart"/>
       <w:r>
         <w:rPr>
           <w:rFonts w:ascii="Times New Roman" w:hAnsi="Times New Roman" w:cs="Times New Roman"/>
@@ -6225,7 +6460,16 @@
           <w:sz w:val="26"/>
           <w:szCs w:val="26"/>
         </w:rPr>
-        <w:t>Smart Parking Using RFID With Android App</w:t>
+        <w:t>Smart</w:t>
+      </w:r>
+      <w:proofErr w:type="gramEnd"/>
+      <w:r>
+        <w:rPr>
+          <w:rFonts w:ascii="Times New Roman" w:hAnsi="Times New Roman" w:cs="Times New Roman"/>
+          <w:sz w:val="26"/>
+          <w:szCs w:val="26"/>
+        </w:rPr>
+        <w:t xml:space="preserve"> Parking Using RFID With Android App</w:t>
       </w:r>
       <w:r>
         <w:rPr>
@@ -6294,7 +6538,6 @@
           <w:sz w:val="26"/>
           <w:szCs w:val="26"/>
         </w:rPr>
-        <w:lastRenderedPageBreak/>
         <w:t>RFID Voting System Project</w:t>
       </w:r>
     </w:p>
@@ -6479,7 +6722,16 @@
           <w:sz w:val="26"/>
           <w:szCs w:val="26"/>
         </w:rPr>
-        <w:t xml:space="preserve"> interfaced to LCD screen which will be used to display output. It also includes 4 push buttons for voting. In order to vote, the candidates will have to be registered to the system and this registration is done by scanning the voter ID card against the RFID scanner. While voting, the information on the card is then matched with the stored in the microcontroller, if the data matches microcontroller displays </w:t>
+        <w:t xml:space="preserve"> interfaced to LCD screen which will be used to </w:t>
+      </w:r>
+      <w:r>
+        <w:rPr>
+          <w:rFonts w:ascii="Times New Roman" w:hAnsi="Times New Roman" w:cs="Times New Roman"/>
+          <w:sz w:val="26"/>
+          <w:szCs w:val="26"/>
+        </w:rPr>
+        <w:lastRenderedPageBreak/>
+        <w:t xml:space="preserve">display output. It also includes 4 push buttons for voting. In order to vote, the candidates will have to be registered to the system and this registration is done by scanning the voter ID card against the RFID scanner. While voting, the information on the card is then matched with the stored in the microcontroller, if the data matches microcontroller displays </w:t>
       </w:r>
       <w:r>
         <w:rPr>
@@ -6599,7 +6851,6 @@
           <w:sz w:val="26"/>
           <w:szCs w:val="26"/>
         </w:rPr>
-        <w:lastRenderedPageBreak/>
         <w:drawing>
           <wp:inline distT="0" distB="0" distL="0" distR="0" wp14:anchorId="0DEDDE8F" wp14:editId="6E7D66FE">
             <wp:extent cx="5743575" cy="5743575"/>
@@ -6748,16 +6999,7 @@
           <w:sz w:val="26"/>
           <w:szCs w:val="26"/>
         </w:rPr>
-        <w:t xml:space="preserve">Shopping is simple but waiting on a bill counter makes shopping too boring and a tedious task. Huge amount of rush plus cashier preparing the bill with barcode scanner is too time consuming and results in long ques. This innovative project consists of an automated billing system which can be placed within the shopping trolley. This automated payment system consists of a RFID reader which is controlled by Arduino. So, whenever the shopper puts any product in trolley it is detected by the RFID module and is displayed on LCD along with the price of the product. As the shopper goes on </w:t>
-      </w:r>
-      <w:r>
-        <w:rPr>
-          <w:rFonts w:ascii="Times New Roman" w:hAnsi="Times New Roman" w:cs="Times New Roman"/>
-          <w:sz w:val="26"/>
-          <w:szCs w:val="26"/>
-        </w:rPr>
-        <w:lastRenderedPageBreak/>
-        <w:t>adding products, all products are detected by the module and therefore the price will increase accordingly. In case if customer changes his/her mind and doesn’t want any product added in the trolley he/she can remove it and the price added will be deducted automatically. At the end of shopping the shopper will press the button which when pressed adds all the product along with their price and gives the total amount to be paid. At exit for verification the shopkeeper can verify the products purchased with the help of master card. Hence this technique is an appropriate method to be used in places like supermarkets, this will help in reducing manpower and helps in making a better shopping experience for customers</w:t>
+        <w:t>Shopping is simple but waiting on a bill counter makes shopping too boring and a tedious task. Huge amount of rush plus cashier preparing the bill with barcode scanner is too time consuming and results in long ques. This innovative project consists of an automated billing system which can be placed within the shopping trolley. This automated payment system consists of a RFID reader which is controlled by Arduino. So, whenever the shopper puts any product in trolley it is detected by the RFID module and is displayed on LCD along with the price of the product. As the shopper goes on adding products, all products are detected by the module and therefore the price will increase accordingly. In case if customer changes his/her mind and doesn’t want any product added in the trolley he/she can remove it and the price added will be deducted automatically. At the end of shopping the shopper will press the button which when pressed adds all the product along with their price and gives the total amount to be paid. At exit for verification the shopkeeper can verify the products purchased with the help of master card. Hence this technique is an appropriate method to be used in places like supermarkets, this will help in reducing manpower and helps in making a better shopping experience for customers</w:t>
       </w:r>
       <w:r>
         <w:rPr>
@@ -6845,6 +7087,7 @@
           <w:sz w:val="26"/>
           <w:szCs w:val="26"/>
         </w:rPr>
+        <w:lastRenderedPageBreak/>
         <w:drawing>
           <wp:inline distT="0" distB="0" distL="0" distR="0" wp14:anchorId="0D6B2337" wp14:editId="79C81B3A">
             <wp:extent cx="5743575" cy="3829050"/>
@@ -7008,6 +7251,7 @@
           <w:sz w:val="26"/>
           <w:szCs w:val="26"/>
         </w:rPr>
+        <w:lastRenderedPageBreak/>
         <w:t>authorized</w:t>
       </w:r>
       <w:r>
@@ -7132,7 +7376,6 @@
           <w:sz w:val="26"/>
           <w:szCs w:val="26"/>
         </w:rPr>
-        <w:lastRenderedPageBreak/>
         <w:drawing>
           <wp:inline distT="0" distB="0" distL="0" distR="0" wp14:anchorId="6B886B42" wp14:editId="16CDF356">
             <wp:extent cx="3365244" cy="2275367"/>
@@ -7279,7 +7522,16 @@
           <w:sz w:val="26"/>
           <w:szCs w:val="26"/>
         </w:rPr>
-        <w:t xml:space="preserve">Everything has been digitized. In many existing systems, almost all petrol pumps have a controlling unit to perform the tasks like managing the electrical pump, drive the display, measure the flow &amp; accordingly turn OFF the electrical pump. But still a person is required to collect the money and there is a possibility of many human errors. In this proposed petrol pump automation system, we are using RFID card to access petrol at different petrol stations of different petrol companies across the country and here, we are connecting all these petrol stations using single web server. This web server access is secured by a password which is known only to the petrol companies. Whenever we want to fill the tank from the fuel dispenser, we just have to place the RFID card near the RFID reader. Then the microcontroller reads the data from the RFID reader and performs the action according to the customer requirements. This digital petrol pump system also provides the security for the customers for filling petrol at the Petrol stations by avoiding the involvement of human beings, hence reduces the risk of carrying money every time. This petrol pump system consists of Atmega328 microcontroller, RFID module, LCD display, Keypad, Ac pump and alarm. When RFID reader, reads the card it asks for the 3-digit password, if we enter wrong password more than twice it raises an alarm. And when the right password is entered is into the system, the system asks for the amount and it also shows the balance amount. On entering the amount, the motor starts and petrol gets filled in the petrol tank from the fuel </w:t>
+        <w:t xml:space="preserve">Everything has been digitized. In many existing systems, almost all petrol pumps have a controlling unit to perform the tasks like managing the electrical pump, drive the display, measure the flow &amp; accordingly turn OFF the electrical pump. But still a person is required to collect the money and there is a possibility of many human errors. In this proposed petrol pump automation system, we are using RFID card to access petrol at different petrol stations of different petrol companies across the country and here, we are connecting all these petrol stations using single web server. This web server access is secured by a password which is known only to the petrol companies. Whenever we want to fill the tank from the fuel dispenser, we just have to place the RFID card near </w:t>
+      </w:r>
+      <w:r>
+        <w:rPr>
+          <w:rFonts w:ascii="Times New Roman" w:hAnsi="Times New Roman" w:cs="Times New Roman"/>
+          <w:sz w:val="26"/>
+          <w:szCs w:val="26"/>
+        </w:rPr>
+        <w:lastRenderedPageBreak/>
+        <w:t xml:space="preserve">the RFID reader. Then the microcontroller reads the data from the RFID reader and performs the action according to the customer requirements. This digital petrol pump system also provides the security for the customers for filling petrol at the Petrol stations by avoiding the involvement of human beings, hence reduces the risk of carrying money every time. This petrol pump system consists of Atmega328 microcontroller, RFID module, LCD display, Keypad, Ac pump and alarm. When RFID reader, reads the card it asks for the 3-digit password, if we enter wrong password more than twice it raises an alarm. And when the right password is entered is into the system, the system asks for the amount and it also shows the balance amount. On entering the amount, the motor starts and petrol gets filled in the petrol tank from the fuel </w:t>
       </w:r>
       <w:r>
         <w:rPr>
@@ -7584,7 +7836,16 @@
           <w:sz w:val="26"/>
           <w:szCs w:val="26"/>
         </w:rPr>
-        <w:t xml:space="preserve">Modern cities of today have developed multiple means of communication including Buses, trains, metros and private vehicles. Now each transport system has their own smart card and it becomes a hectic process for users to manage separate smart cards for every transport medium. </w:t>
+        <w:t xml:space="preserve">Modern cities of today have developed multiple means of communication including Buses, trains, metros and private vehicles. Now each transport system has their own smart card and it becomes a hectic process for users to manage separate smart cards for </w:t>
+      </w:r>
+      <w:r>
+        <w:rPr>
+          <w:rFonts w:ascii="Times New Roman" w:hAnsi="Times New Roman" w:cs="Times New Roman"/>
+          <w:sz w:val="26"/>
+          <w:szCs w:val="26"/>
+        </w:rPr>
+        <w:lastRenderedPageBreak/>
+        <w:t xml:space="preserve">every transport medium. </w:t>
       </w:r>
       <w:r>
         <w:rPr>
@@ -7878,7 +8139,16 @@
           <w:sz w:val="26"/>
           <w:szCs w:val="26"/>
         </w:rPr>
-        <w:t>Ever been in a situation when you are having a very important conversation and your phone’s battery just dies? Ever made an important document/presentation, almost about to finish and save but the phone turns OFF and POOF goes the document? These things happen all the time. Our lives have become so hectic that, we just can’t get enough from our phone’s battery. It might happen that many a times you don’t even get a chance to charge your phone to last a day. At such a time, our project RFID mobile charging comes to the rescue. Battery about to die, no need to worry; our system can give you those few crucial minutes at just a swipe of a card.</w:t>
+        <w:t xml:space="preserve">Ever been in a situation when you are having a very important conversation and your phone’s battery just dies? Ever made an important document/presentation, almost about to finish and save but the phone turns OFF and POOF goes the document? These things happen all the time. Our lives have become so hectic that, we just can’t get enough from our phone’s battery. It might happen that many a times you don’t </w:t>
+      </w:r>
+      <w:r>
+        <w:rPr>
+          <w:rFonts w:ascii="Times New Roman" w:hAnsi="Times New Roman" w:cs="Times New Roman"/>
+          <w:sz w:val="26"/>
+          <w:szCs w:val="26"/>
+        </w:rPr>
+        <w:lastRenderedPageBreak/>
+        <w:t>even get a chance to charge your phone to last a day. At such a time, our project RFID mobile charging comes to the rescue. Battery about to die, no need to worry; our system can give you those few crucial minutes at just a swipe of a card.</w:t>
       </w:r>
     </w:p>
     <w:p>
@@ -7899,16 +8169,7 @@
           <w:sz w:val="26"/>
           <w:szCs w:val="26"/>
         </w:rPr>
-        <w:t xml:space="preserve">This project features an RFID card reader, to recognize a user. Once a valid user has been identified the system then starts recharging the mobile. Before a user can charge his/her phone, he/she has to register their respective card/cards. Our system can register 3 users at one time. After registering, the user is credited 5 minutes of mobile charge. So now, the user must connect a phone to the charging port and swipe the card. Once identified as a valid user the system starts charging the phone. Along with charging, the system also keeps a record of how much charging time the user has got left, this remaining time is displayed on an LCD. If the user is running short </w:t>
-      </w:r>
-      <w:r>
-        <w:rPr>
-          <w:rFonts w:ascii="Times New Roman" w:hAnsi="Times New Roman" w:cs="Times New Roman"/>
-          <w:sz w:val="26"/>
-          <w:szCs w:val="26"/>
-        </w:rPr>
-        <w:lastRenderedPageBreak/>
-        <w:t xml:space="preserve">on time and needs to unplug the phone, he/she can swipe their respective card and the charging will stop. The remaining time of the user will be saved by the system and the user can charge his/her phone later. Another important feature of this system is Extra Charge; incase a user needs more </w:t>
+        <w:t xml:space="preserve">This project features an RFID card reader, to recognize a user. Once a valid user has been identified the system then starts recharging the mobile. Before a user can charge his/her phone, he/she has to register their respective card/cards. Our system can register 3 users at one time. After registering, the user is credited 5 minutes of mobile charge. So now, the user must connect a phone to the charging port and swipe the card. Once identified as a valid user the system starts charging the phone. Along with charging, the system also keeps a record of how much charging time the user has got left, this remaining time is displayed on an LCD. If the user is running short on time and needs to unplug the phone, he/she can swipe their respective card and the charging will stop. The remaining time of the user will be saved by the system and the user can charge his/her phone later. Another important feature of this system is Extra Charge; incase a user needs more </w:t>
       </w:r>
       <w:r>
         <w:rPr>
@@ -8096,6 +8357,7 @@
           <w:sz w:val="26"/>
           <w:szCs w:val="26"/>
         </w:rPr>
+        <w:lastRenderedPageBreak/>
         <w:drawing>
           <wp:inline distT="0" distB="0" distL="0" distR="0" wp14:anchorId="6DE5856B" wp14:editId="0D7C261A">
             <wp:extent cx="5743575" cy="4307840"/>
@@ -8161,7 +8423,6 @@
           <w:sz w:val="26"/>
           <w:szCs w:val="26"/>
         </w:rPr>
-        <w:lastRenderedPageBreak/>
         <w:t>Fig 2.</w:t>
       </w:r>
       <w:r>
@@ -8366,7 +8627,16 @@
           <w:sz w:val="26"/>
           <w:szCs w:val="26"/>
         </w:rPr>
-        <w:t xml:space="preserve"> reader is interfaced to the microcontroller. The microcontroller constantly checks the reader for any id scanned. Whenever a card is scanned, the system provides the signal with card id to the microcontroller. The microcontroller on receiving the signal now displays the status of the event on LCD display. If the card is one of the cards already enrolled in system, it recognizes the card and checks the contact number entered for that particular card. It then sends an </w:t>
+        <w:t xml:space="preserve"> reader is interfaced to the microcontroller. The microcontroller constantly checks the reader for any id scanned. Whenever a card is scanned, the system provides the signal with card id to the microcontroller. The microcontroller on receiving the signal now </w:t>
+      </w:r>
+      <w:r>
+        <w:rPr>
+          <w:rFonts w:ascii="Times New Roman" w:hAnsi="Times New Roman" w:cs="Times New Roman"/>
+          <w:sz w:val="26"/>
+          <w:szCs w:val="26"/>
+        </w:rPr>
+        <w:lastRenderedPageBreak/>
+        <w:t xml:space="preserve">displays the status of the event on LCD display. If the card is one of the cards already enrolled in system, it recognizes the card and checks the contact number entered for that particular card. It then sends an </w:t>
       </w:r>
       <w:r>
         <w:rPr>
@@ -8663,7 +8933,6 @@
           <w:sz w:val="26"/>
           <w:szCs w:val="26"/>
         </w:rPr>
-        <w:lastRenderedPageBreak/>
         <w:t xml:space="preserve">It is very difficult to update/maintain. Any required changes mean the </w:t>
       </w:r>
       <w:r>
@@ -8881,45 +9150,6 @@
     <w:p>
       <w:pPr>
         <w:spacing w:line="360" w:lineRule="auto"/>
-        <w:rPr>
-          <w:rFonts w:ascii="Times New Roman" w:hAnsi="Times New Roman" w:cs="Times New Roman"/>
-          <w:sz w:val="26"/>
-          <w:szCs w:val="26"/>
-        </w:rPr>
-      </w:pPr>
-    </w:p>
-    <w:p>
-      <w:pPr>
-        <w:spacing w:line="360" w:lineRule="auto"/>
-        <w:ind w:left="360"/>
-        <w:jc w:val="both"/>
-        <w:rPr>
-          <w:rFonts w:ascii="Times New Roman" w:hAnsi="Times New Roman" w:cs="Times New Roman"/>
-          <w:sz w:val="26"/>
-          <w:szCs w:val="26"/>
-        </w:rPr>
-      </w:pPr>
-    </w:p>
-    <w:p>
-      <w:pPr>
-        <w:rPr>
-          <w:rFonts w:ascii="Times New Roman" w:hAnsi="Times New Roman" w:cs="Times New Roman"/>
-          <w:sz w:val="26"/>
-          <w:szCs w:val="26"/>
-        </w:rPr>
-      </w:pPr>
-      <w:r>
-        <w:rPr>
-          <w:rFonts w:ascii="Times New Roman" w:hAnsi="Times New Roman" w:cs="Times New Roman"/>
-          <w:sz w:val="26"/>
-          <w:szCs w:val="26"/>
-        </w:rPr>
-        <w:br w:type="page"/>
-      </w:r>
-    </w:p>
-    <w:p>
-      <w:pPr>
-        <w:spacing w:line="360" w:lineRule="auto"/>
         <w:jc w:val="center"/>
         <w:rPr>
           <w:rFonts w:ascii="Times New Roman" w:hAnsi="Times New Roman" w:cs="Times New Roman"/>
@@ -8957,8 +9187,29 @@
           <w:sz w:val="32"/>
           <w:szCs w:val="32"/>
         </w:rPr>
-        <w:t>METHODOLOGY</w:t>
-      </w:r>
+        <w:t>M</w:t>
+      </w:r>
+      <w:r>
+        <w:rPr>
+          <w:rFonts w:ascii="Times New Roman" w:hAnsi="Times New Roman" w:cs="Times New Roman"/>
+          <w:b/>
+          <w:sz w:val="32"/>
+          <w:szCs w:val="32"/>
+        </w:rPr>
+        <w:t>ATERIALS AND METHODOLOGY</w:t>
+      </w:r>
+    </w:p>
+    <w:p>
+      <w:pPr>
+        <w:spacing w:line="360" w:lineRule="auto"/>
+        <w:jc w:val="center"/>
+        <w:rPr>
+          <w:rFonts w:ascii="Times New Roman" w:hAnsi="Times New Roman" w:cs="Times New Roman"/>
+          <w:b/>
+          <w:sz w:val="32"/>
+          <w:szCs w:val="32"/>
+        </w:rPr>
+      </w:pPr>
     </w:p>
     <w:p>
       <w:pPr>
@@ -9331,7 +9582,23 @@
           <w:sz w:val="26"/>
           <w:szCs w:val="26"/>
         </w:rPr>
-        <w:t xml:space="preserve">At the end of development, the hardware should be able to read a student’s ID card, send this info to the server, </w:t>
+        <w:t xml:space="preserve">At the end of development, the hardware </w:t>
+      </w:r>
+      <w:r>
+        <w:rPr>
+          <w:rFonts w:ascii="Times New Roman" w:hAnsi="Times New Roman" w:cs="Times New Roman"/>
+          <w:sz w:val="26"/>
+          <w:szCs w:val="26"/>
+        </w:rPr>
+        <w:t>was</w:t>
+      </w:r>
+      <w:r>
+        <w:rPr>
+          <w:rFonts w:ascii="Times New Roman" w:hAnsi="Times New Roman" w:cs="Times New Roman"/>
+          <w:sz w:val="26"/>
+          <w:szCs w:val="26"/>
+        </w:rPr>
+        <w:t xml:space="preserve"> able to read a student’s ID card, send this info to the server, </w:t>
       </w:r>
       <w:r>
         <w:rPr>
@@ -9396,7 +9663,7 @@
           <w:sz w:val="26"/>
           <w:szCs w:val="26"/>
         </w:rPr>
-        <w:t xml:space="preserve"> After coupling all the hardware parts and making sure the Wi-Fi connects successfully, the software/web app should be built and the correct API endpoints setup. The hardware should be able to read a student’s ID card, send this info to the server, the server confirms if he or she has performed a task like paying school fees, paying </w:t>
+        <w:t xml:space="preserve"> After coupling all the hardware parts and making sure the Wi-Fi connects successfully, the software/web app should be built and the correct API endpoints setup. The hardware should be able to read a student’s ID card, send this info to the server, the server </w:t>
       </w:r>
       <w:r>
         <w:rPr>
@@ -9405,7 +9672,7 @@
           <w:szCs w:val="26"/>
         </w:rPr>
         <w:lastRenderedPageBreak/>
-        <w:t>departmental/faculty fees and returns a true or false reply. The hardware device displays this as either Red(false) or Green(true).</w:t>
+        <w:t>confirms if he or she has performed a task like paying school fees, paying departmental/faculty fees and returns a true or false reply. The hardware device displays this as either Red(false) or Green(true).</w:t>
       </w:r>
     </w:p>
     <w:p>
@@ -9664,8 +9931,18 @@
           <w:sz w:val="26"/>
           <w:szCs w:val="26"/>
         </w:rPr>
-        <w:t>A working RFID tag</w:t>
-      </w:r>
+        <w:t xml:space="preserve">A working RFID </w:t>
+      </w:r>
+      <w:proofErr w:type="gramStart"/>
+      <w:r>
+        <w:rPr>
+          <w:rFonts w:ascii="Times New Roman" w:hAnsi="Times New Roman" w:cs="Times New Roman"/>
+          <w:sz w:val="26"/>
+          <w:szCs w:val="26"/>
+        </w:rPr>
+        <w:t>tag</w:t>
+      </w:r>
+      <w:proofErr w:type="gramEnd"/>
     </w:p>
     <w:p>
       <w:pPr>
@@ -10112,6 +10389,25 @@
         </w:rPr>
         <w:t>other components</w:t>
       </w:r>
+      <w:r>
+        <w:rPr>
+          <w:rFonts w:ascii="Times New Roman" w:hAnsi="Times New Roman" w:cs="Times New Roman"/>
+          <w:sz w:val="26"/>
+          <w:szCs w:val="26"/>
+        </w:rPr>
+        <w:t>, including the hotspot, card reader and web server.</w:t>
+      </w:r>
+    </w:p>
+    <w:p>
+      <w:pPr>
+        <w:spacing w:line="360" w:lineRule="auto"/>
+        <w:jc w:val="both"/>
+        <w:rPr>
+          <w:rFonts w:ascii="Times New Roman" w:hAnsi="Times New Roman" w:cs="Times New Roman"/>
+          <w:sz w:val="26"/>
+          <w:szCs w:val="26"/>
+        </w:rPr>
+      </w:pPr>
     </w:p>
     <w:p>
       <w:pPr>
@@ -10147,6 +10443,7 @@
           <w:sz w:val="26"/>
           <w:szCs w:val="26"/>
         </w:rPr>
+        <w:lastRenderedPageBreak/>
         <w:t xml:space="preserve"> Software Uni</w:t>
       </w:r>
       <w:r>
@@ -10183,7 +10480,6 @@
           <w:sz w:val="26"/>
           <w:szCs w:val="26"/>
         </w:rPr>
-        <w:lastRenderedPageBreak/>
         <w:t xml:space="preserve">Unified modelling </w:t>
       </w:r>
       <w:r>
@@ -10234,9 +10530,9 @@
           <w:lang w:val="en-GB" w:eastAsia="en-GB"/>
         </w:rPr>
         <w:drawing>
-          <wp:inline distT="0" distB="0" distL="0" distR="0" wp14:anchorId="36DB7CD2" wp14:editId="41526A8F">
-            <wp:extent cx="5294060" cy="6502124"/>
-            <wp:effectExtent l="0" t="0" r="1905" b="0"/>
+          <wp:inline distT="0" distB="0" distL="0" distR="0" wp14:anchorId="36DB7CD2" wp14:editId="69B3D31F">
+            <wp:extent cx="5562600" cy="6831945"/>
+            <wp:effectExtent l="0" t="0" r="0" b="7620"/>
             <wp:docPr id="3" name="Picture 3"/>
             <wp:cNvGraphicFramePr>
               <a:graphicFrameLocks xmlns:a="http://schemas.openxmlformats.org/drawingml/2006/main" noChangeAspect="1"/>
@@ -10263,7 +10559,7 @@
                   <pic:spPr>
                     <a:xfrm>
                       <a:off x="0" y="0"/>
-                      <a:ext cx="5302591" cy="6512602"/>
+                      <a:ext cx="5580022" cy="6853343"/>
                     </a:xfrm>
                     <a:prstGeom prst="rect">
                       <a:avLst/>
@@ -10352,60 +10648,6 @@
     <w:p>
       <w:pPr>
         <w:spacing w:line="360" w:lineRule="auto"/>
-        <w:rPr>
-          <w:rFonts w:ascii="Times New Roman" w:hAnsi="Times New Roman" w:cs="Times New Roman"/>
-          <w:sz w:val="26"/>
-          <w:szCs w:val="26"/>
-        </w:rPr>
-      </w:pPr>
-      <w:r>
-        <w:rPr>
-          <w:rFonts w:ascii="Times New Roman" w:hAnsi="Times New Roman" w:cs="Times New Roman"/>
-          <w:sz w:val="26"/>
-          <w:szCs w:val="26"/>
-        </w:rPr>
-        <w:t>A</w:t>
-      </w:r>
-      <w:r>
-        <w:rPr>
-          <w:rFonts w:ascii="Times New Roman" w:hAnsi="Times New Roman" w:cs="Times New Roman"/>
-          <w:sz w:val="26"/>
-          <w:szCs w:val="26"/>
-        </w:rPr>
-        <w:t xml:space="preserve">bove </w:t>
-      </w:r>
-      <w:r>
-        <w:rPr>
-          <w:rFonts w:ascii="Times New Roman" w:hAnsi="Times New Roman" w:cs="Times New Roman"/>
-          <w:sz w:val="26"/>
-          <w:szCs w:val="26"/>
-        </w:rPr>
-        <w:t>is a high-level diagram that shows the system, people and</w:t>
-      </w:r>
-      <w:bookmarkStart w:id="10" w:name="_GoBack"/>
-      <w:bookmarkEnd w:id="10"/>
-      <w:r>
-        <w:rPr>
-          <w:rFonts w:ascii="Times New Roman" w:hAnsi="Times New Roman" w:cs="Times New Roman"/>
-          <w:sz w:val="26"/>
-          <w:szCs w:val="26"/>
-        </w:rPr>
-        <w:t xml:space="preserve"> basic workflow of your application/ideas. </w:t>
-      </w:r>
-    </w:p>
-    <w:p>
-      <w:pPr>
-        <w:spacing w:line="360" w:lineRule="auto"/>
-        <w:rPr>
-          <w:rFonts w:ascii="Times New Roman" w:hAnsi="Times New Roman" w:cs="Times New Roman"/>
-          <w:sz w:val="26"/>
-          <w:szCs w:val="26"/>
-        </w:rPr>
-      </w:pPr>
-    </w:p>
-    <w:p>
-      <w:pPr>
-        <w:spacing w:line="360" w:lineRule="auto"/>
         <w:jc w:val="center"/>
         <w:rPr>
           <w:rFonts w:ascii="Times New Roman" w:hAnsi="Times New Roman" w:cs="Times New Roman"/>
@@ -10425,10 +10667,11 @@
           <w:szCs w:val="26"/>
           <w:lang w:val="en-GB" w:eastAsia="en-GB"/>
         </w:rPr>
+        <w:lastRenderedPageBreak/>
         <w:drawing>
-          <wp:inline distT="0" distB="0" distL="0" distR="0" wp14:anchorId="2C0A6E43" wp14:editId="6388BEC5">
-            <wp:extent cx="5443268" cy="7366942"/>
-            <wp:effectExtent l="0" t="0" r="5080" b="5715"/>
+          <wp:inline distT="0" distB="0" distL="0" distR="0" wp14:anchorId="2C0A6E43" wp14:editId="0F898819">
+            <wp:extent cx="6249575" cy="8458200"/>
+            <wp:effectExtent l="0" t="0" r="0" b="0"/>
             <wp:docPr id="7" name="Picture 7"/>
             <wp:cNvGraphicFramePr>
               <a:graphicFrameLocks xmlns:a="http://schemas.openxmlformats.org/drawingml/2006/main" noChangeAspect="1"/>
@@ -10455,7 +10698,7 @@
                   <pic:spPr>
                     <a:xfrm>
                       <a:off x="0" y="0"/>
-                      <a:ext cx="5524529" cy="7476921"/>
+                      <a:ext cx="6361257" cy="8609350"/>
                     </a:xfrm>
                     <a:prstGeom prst="rect">
                       <a:avLst/>
@@ -10544,6 +10787,27 @@
     <w:p>
       <w:pPr>
         <w:spacing w:line="360" w:lineRule="auto"/>
+        <w:jc w:val="both"/>
+        <w:rPr>
+          <w:rFonts w:ascii="Times New Roman" w:hAnsi="Times New Roman" w:cs="Times New Roman"/>
+          <w:sz w:val="26"/>
+          <w:szCs w:val="26"/>
+        </w:rPr>
+      </w:pPr>
+      <w:r>
+        <w:rPr>
+          <w:rFonts w:ascii="Times New Roman" w:hAnsi="Times New Roman" w:cs="Times New Roman"/>
+          <w:sz w:val="26"/>
+          <w:szCs w:val="26"/>
+        </w:rPr>
+        <w:lastRenderedPageBreak/>
+        <w:t xml:space="preserve">The two diagrams above </w:t>
+      </w:r>
+    </w:p>
+    <w:p>
+      <w:pPr>
+        <w:spacing w:line="360" w:lineRule="auto"/>
+        <w:jc w:val="both"/>
         <w:rPr>
           <w:rFonts w:ascii="Times New Roman" w:hAnsi="Times New Roman" w:cs="Times New Roman"/>
           <w:sz w:val="26"/>
@@ -10574,6 +10838,207 @@
         </w:rPr>
         <w:t xml:space="preserve"> </w:t>
       </w:r>
+    </w:p>
+    <w:p>
+      <w:pPr>
+        <w:spacing w:line="360" w:lineRule="auto"/>
+        <w:rPr>
+          <w:rFonts w:ascii="Times New Roman" w:hAnsi="Times New Roman" w:cs="Times New Roman"/>
+          <w:sz w:val="26"/>
+          <w:szCs w:val="26"/>
+        </w:rPr>
+      </w:pPr>
+      <w:r>
+        <w:rPr>
+          <w:rFonts w:ascii="Times New Roman" w:hAnsi="Times New Roman" w:cs="Times New Roman"/>
+          <w:sz w:val="26"/>
+          <w:szCs w:val="26"/>
+        </w:rPr>
+        <w:t xml:space="preserve">Above is a high-level diagram that shows the system, people and basic workflow of your application/ideas. </w:t>
+      </w:r>
+    </w:p>
+    <w:p>
+      <w:pPr>
+        <w:spacing w:line="360" w:lineRule="auto"/>
+        <w:jc w:val="both"/>
+        <w:rPr>
+          <w:rFonts w:ascii="Times New Roman" w:hAnsi="Times New Roman" w:cs="Times New Roman"/>
+          <w:sz w:val="26"/>
+          <w:szCs w:val="26"/>
+        </w:rPr>
+      </w:pPr>
+    </w:p>
+    <w:p>
+      <w:pPr>
+        <w:spacing w:line="360" w:lineRule="auto"/>
+        <w:rPr>
+          <w:rFonts w:ascii="Times New Roman" w:hAnsi="Times New Roman" w:cs="Times New Roman"/>
+          <w:sz w:val="26"/>
+          <w:szCs w:val="26"/>
+        </w:rPr>
+      </w:pPr>
+    </w:p>
+    <w:p>
+      <w:pPr>
+        <w:spacing w:line="360" w:lineRule="auto"/>
+        <w:rPr>
+          <w:rFonts w:ascii="Times New Roman" w:hAnsi="Times New Roman" w:cs="Times New Roman"/>
+          <w:sz w:val="26"/>
+          <w:szCs w:val="26"/>
+        </w:rPr>
+      </w:pPr>
+    </w:p>
+    <w:p>
+      <w:pPr>
+        <w:spacing w:line="360" w:lineRule="auto"/>
+        <w:rPr>
+          <w:rFonts w:ascii="Times New Roman" w:hAnsi="Times New Roman" w:cs="Times New Roman"/>
+          <w:sz w:val="26"/>
+          <w:szCs w:val="26"/>
+        </w:rPr>
+      </w:pPr>
+    </w:p>
+    <w:p>
+      <w:pPr>
+        <w:spacing w:line="360" w:lineRule="auto"/>
+        <w:rPr>
+          <w:rFonts w:ascii="Times New Roman" w:hAnsi="Times New Roman" w:cs="Times New Roman"/>
+          <w:sz w:val="26"/>
+          <w:szCs w:val="26"/>
+        </w:rPr>
+      </w:pPr>
+    </w:p>
+    <w:p>
+      <w:pPr>
+        <w:spacing w:line="360" w:lineRule="auto"/>
+        <w:rPr>
+          <w:rFonts w:ascii="Times New Roman" w:hAnsi="Times New Roman" w:cs="Times New Roman"/>
+          <w:sz w:val="26"/>
+          <w:szCs w:val="26"/>
+        </w:rPr>
+      </w:pPr>
+    </w:p>
+    <w:p>
+      <w:pPr>
+        <w:spacing w:line="360" w:lineRule="auto"/>
+        <w:rPr>
+          <w:rFonts w:ascii="Times New Roman" w:hAnsi="Times New Roman" w:cs="Times New Roman"/>
+          <w:sz w:val="26"/>
+          <w:szCs w:val="26"/>
+        </w:rPr>
+      </w:pPr>
+    </w:p>
+    <w:p>
+      <w:pPr>
+        <w:spacing w:line="360" w:lineRule="auto"/>
+        <w:rPr>
+          <w:rFonts w:ascii="Times New Roman" w:hAnsi="Times New Roman" w:cs="Times New Roman"/>
+          <w:sz w:val="26"/>
+          <w:szCs w:val="26"/>
+        </w:rPr>
+      </w:pPr>
+    </w:p>
+    <w:p>
+      <w:pPr>
+        <w:spacing w:line="360" w:lineRule="auto"/>
+        <w:rPr>
+          <w:rFonts w:ascii="Times New Roman" w:hAnsi="Times New Roman" w:cs="Times New Roman"/>
+          <w:sz w:val="26"/>
+          <w:szCs w:val="26"/>
+        </w:rPr>
+      </w:pPr>
+    </w:p>
+    <w:p>
+      <w:pPr>
+        <w:spacing w:line="360" w:lineRule="auto"/>
+        <w:rPr>
+          <w:rFonts w:ascii="Times New Roman" w:hAnsi="Times New Roman" w:cs="Times New Roman"/>
+          <w:sz w:val="26"/>
+          <w:szCs w:val="26"/>
+        </w:rPr>
+      </w:pPr>
+    </w:p>
+    <w:p>
+      <w:pPr>
+        <w:spacing w:line="360" w:lineRule="auto"/>
+        <w:rPr>
+          <w:rFonts w:ascii="Times New Roman" w:hAnsi="Times New Roman" w:cs="Times New Roman"/>
+          <w:sz w:val="26"/>
+          <w:szCs w:val="26"/>
+        </w:rPr>
+      </w:pPr>
+    </w:p>
+    <w:p>
+      <w:pPr>
+        <w:spacing w:line="360" w:lineRule="auto"/>
+        <w:rPr>
+          <w:rFonts w:ascii="Times New Roman" w:hAnsi="Times New Roman" w:cs="Times New Roman"/>
+          <w:sz w:val="26"/>
+          <w:szCs w:val="26"/>
+        </w:rPr>
+      </w:pPr>
+    </w:p>
+    <w:p>
+      <w:pPr>
+        <w:spacing w:line="360" w:lineRule="auto"/>
+        <w:rPr>
+          <w:rFonts w:ascii="Times New Roman" w:hAnsi="Times New Roman" w:cs="Times New Roman"/>
+          <w:sz w:val="26"/>
+          <w:szCs w:val="26"/>
+        </w:rPr>
+      </w:pPr>
+    </w:p>
+    <w:p>
+      <w:pPr>
+        <w:spacing w:line="360" w:lineRule="auto"/>
+        <w:rPr>
+          <w:rFonts w:ascii="Times New Roman" w:hAnsi="Times New Roman" w:cs="Times New Roman"/>
+          <w:sz w:val="26"/>
+          <w:szCs w:val="26"/>
+        </w:rPr>
+      </w:pPr>
+      <w:bookmarkStart w:id="10" w:name="_GoBack"/>
+      <w:bookmarkEnd w:id="10"/>
+    </w:p>
+    <w:p>
+      <w:pPr>
+        <w:spacing w:line="360" w:lineRule="auto"/>
+        <w:rPr>
+          <w:rFonts w:ascii="Times New Roman" w:hAnsi="Times New Roman" w:cs="Times New Roman"/>
+          <w:sz w:val="26"/>
+          <w:szCs w:val="26"/>
+        </w:rPr>
+      </w:pPr>
+    </w:p>
+    <w:p>
+      <w:pPr>
+        <w:spacing w:line="360" w:lineRule="auto"/>
+        <w:rPr>
+          <w:rFonts w:ascii="Times New Roman" w:hAnsi="Times New Roman" w:cs="Times New Roman"/>
+          <w:sz w:val="26"/>
+          <w:szCs w:val="26"/>
+        </w:rPr>
+      </w:pPr>
+    </w:p>
+    <w:p>
+      <w:pPr>
+        <w:spacing w:line="360" w:lineRule="auto"/>
+        <w:rPr>
+          <w:rFonts w:ascii="Times New Roman" w:hAnsi="Times New Roman" w:cs="Times New Roman"/>
+          <w:sz w:val="26"/>
+          <w:szCs w:val="26"/>
+        </w:rPr>
+      </w:pPr>
+    </w:p>
+    <w:p>
+      <w:pPr>
+        <w:spacing w:line="360" w:lineRule="auto"/>
+        <w:rPr>
+          <w:rFonts w:ascii="Times New Roman" w:hAnsi="Times New Roman" w:cs="Times New Roman"/>
+          <w:sz w:val="26"/>
+          <w:szCs w:val="26"/>
+        </w:rPr>
+      </w:pPr>
     </w:p>
     <w:p>
       <w:pPr>
@@ -13350,6 +13815,18 @@
     </w:p>
     <w:p>
       <w:pPr>
+        <w:spacing w:line="360" w:lineRule="auto"/>
+        <w:jc w:val="center"/>
+        <w:rPr>
+          <w:rFonts w:ascii="Times New Roman" w:hAnsi="Times New Roman" w:cs="Times New Roman"/>
+          <w:b/>
+          <w:sz w:val="32"/>
+          <w:szCs w:val="32"/>
+        </w:rPr>
+      </w:pPr>
+    </w:p>
+    <w:p>
+      <w:pPr>
         <w:pStyle w:val="ListParagraph"/>
         <w:numPr>
           <w:ilvl w:val="0"/>
@@ -13868,6 +14345,7 @@
           <w:sz w:val="26"/>
           <w:szCs w:val="26"/>
         </w:rPr>
+        <w:lastRenderedPageBreak/>
         <w:t xml:space="preserve">I strongly recommend that more research should be carried out in this very project, as further development will strongly improve </w:t>
       </w:r>
       <w:r>
@@ -13983,7 +14461,7 @@
           <w:sz w:val="24"/>
           <w:szCs w:val="24"/>
         </w:rPr>
-        <w:t xml:space="preserve">Gillis, A. (2022). </w:t>
+        <w:t>Advanced Footstep Power Generation System using RFID for Charging</w:t>
       </w:r>
       <w:r>
         <w:rPr>
@@ -13991,23 +14469,7 @@
           <w:sz w:val="24"/>
           <w:szCs w:val="24"/>
         </w:rPr>
-        <w:t>What is the Internet of Things (IoT)</w:t>
-      </w:r>
-      <w:r>
-        <w:rPr>
-          <w:rFonts w:ascii="Times New Roman" w:hAnsi="Times New Roman" w:cs="Times New Roman"/>
-          <w:sz w:val="24"/>
-          <w:szCs w:val="24"/>
-        </w:rPr>
-        <w:t>.</w:t>
-      </w:r>
-      <w:r>
-        <w:rPr>
-          <w:rFonts w:ascii="Times New Roman" w:hAnsi="Times New Roman" w:cs="Times New Roman"/>
-          <w:sz w:val="24"/>
-          <w:szCs w:val="24"/>
-        </w:rPr>
-        <w:t xml:space="preserve"> </w:t>
+        <w:t xml:space="preserve">. (2022). </w:t>
       </w:r>
       <w:r>
         <w:rPr>
@@ -14017,7 +14479,7 @@
           <w:sz w:val="24"/>
           <w:szCs w:val="24"/>
         </w:rPr>
-        <w:t>Tech Target</w:t>
+        <w:t>Nevon Projects</w:t>
       </w:r>
       <w:r>
         <w:rPr>
@@ -14031,11 +14493,8 @@
         <w:r>
           <w:rPr>
             <w:rStyle w:val="Hyperlink"/>
-            <w:rFonts w:ascii="Times New Roman" w:hAnsi="Times New Roman" w:cs="Times New Roman"/>
-            <w:sz w:val="24"/>
-            <w:szCs w:val="24"/>
           </w:rPr>
-          <w:t>https://www.techtarget.com/iotagenda/definition/Internet-of-Things-IoT</w:t>
+          <w:t>https://nevonprojects.com/advanced-footstep-power-generation-system-using-rfid-for-charging/</w:t>
         </w:r>
       </w:hyperlink>
     </w:p>
@@ -14096,6 +14555,7 @@
         <w:contextualSpacing/>
         <w:jc w:val="both"/>
         <w:rPr>
+          <w:rStyle w:val="Hyperlink"/>
           <w:rFonts w:ascii="Times New Roman" w:hAnsi="Times New Roman" w:cs="Times New Roman"/>
           <w:sz w:val="24"/>
           <w:szCs w:val="24"/>
@@ -14146,6 +14606,7 @@
         <w:contextualSpacing/>
         <w:jc w:val="both"/>
         <w:rPr>
+          <w:rStyle w:val="Hyperlink"/>
           <w:rFonts w:ascii="Times New Roman" w:hAnsi="Times New Roman" w:cs="Times New Roman"/>
           <w:sz w:val="24"/>
           <w:szCs w:val="24"/>
@@ -14157,7 +14618,23 @@
           <w:sz w:val="24"/>
           <w:szCs w:val="24"/>
         </w:rPr>
-        <w:t xml:space="preserve">General Purpose Input/Output. (2022, April 22). </w:t>
+        <w:t xml:space="preserve">Ene, P. (2022, June 10). </w:t>
+      </w:r>
+      <w:r>
+        <w:rPr>
+          <w:rFonts w:ascii="Times New Roman" w:hAnsi="Times New Roman" w:cs="Times New Roman"/>
+          <w:sz w:val="24"/>
+          <w:szCs w:val="24"/>
+        </w:rPr>
+        <w:t>Problems of Science and Technology Development in Nigeria</w:t>
+      </w:r>
+      <w:r>
+        <w:rPr>
+          <w:rFonts w:ascii="Times New Roman" w:hAnsi="Times New Roman" w:cs="Times New Roman"/>
+          <w:sz w:val="24"/>
+          <w:szCs w:val="24"/>
+        </w:rPr>
+        <w:t xml:space="preserve">. </w:t>
       </w:r>
       <w:r>
         <w:rPr>
@@ -14167,17 +14644,154 @@
           <w:sz w:val="24"/>
           <w:szCs w:val="24"/>
         </w:rPr>
-        <w:t>In Wikipedia</w:t>
-      </w:r>
-      <w:r>
-        <w:rPr>
-          <w:rFonts w:ascii="Times New Roman" w:hAnsi="Times New Roman" w:cs="Times New Roman"/>
+        <w:t>WALYBE</w:t>
+      </w:r>
+      <w:r>
+        <w:rPr>
+          <w:rFonts w:ascii="Times New Roman" w:hAnsi="Times New Roman" w:cs="Times New Roman"/>
+          <w:i/>
+          <w:iCs/>
           <w:sz w:val="24"/>
           <w:szCs w:val="24"/>
         </w:rPr>
+        <w:t xml:space="preserve">N. </w:t>
+      </w:r>
+      <w:hyperlink r:id="rId33" w:history="1">
+        <w:r>
+          <w:rPr>
+            <w:rStyle w:val="Hyperlink"/>
+            <w:rFonts w:ascii="Times New Roman" w:hAnsi="Times New Roman" w:cs="Times New Roman"/>
+            <w:sz w:val="24"/>
+            <w:szCs w:val="24"/>
+          </w:rPr>
+          <w:t>https://www.walyben.com/problems-of-science-and-technology-development-in-nigeria/#:~:text=Lack%20of%20Funds%3A%20Science%20and,technological%20growth%20in%20the%20country.</w:t>
+        </w:r>
+      </w:hyperlink>
+    </w:p>
+    <w:p>
+      <w:pPr>
+        <w:spacing w:line="480" w:lineRule="auto"/>
+        <w:ind w:left="720" w:hanging="720"/>
+        <w:contextualSpacing/>
+        <w:jc w:val="both"/>
+        <w:rPr>
+          <w:rFonts w:ascii="Times New Roman" w:hAnsi="Times New Roman" w:cs="Times New Roman"/>
+          <w:sz w:val="24"/>
+          <w:szCs w:val="24"/>
+        </w:rPr>
+      </w:pPr>
+      <w:r>
+        <w:rPr>
+          <w:rFonts w:ascii="Times New Roman" w:hAnsi="Times New Roman" w:cs="Times New Roman"/>
+          <w:sz w:val="24"/>
+          <w:szCs w:val="24"/>
+        </w:rPr>
+        <w:t xml:space="preserve">Gillis, A. (2022). </w:t>
+      </w:r>
+      <w:r>
+        <w:rPr>
+          <w:rFonts w:ascii="Times New Roman" w:hAnsi="Times New Roman" w:cs="Times New Roman"/>
+          <w:sz w:val="24"/>
+          <w:szCs w:val="24"/>
+        </w:rPr>
+        <w:t xml:space="preserve">What is the Internet of Things </w:t>
+      </w:r>
+      <w:proofErr w:type="gramStart"/>
+      <w:r>
+        <w:rPr>
+          <w:rFonts w:ascii="Times New Roman" w:hAnsi="Times New Roman" w:cs="Times New Roman"/>
+          <w:sz w:val="24"/>
+          <w:szCs w:val="24"/>
+        </w:rPr>
+        <w:t>(IoT)</w:t>
+      </w:r>
+      <w:r>
+        <w:rPr>
+          <w:rFonts w:ascii="Times New Roman" w:hAnsi="Times New Roman" w:cs="Times New Roman"/>
+          <w:sz w:val="24"/>
+          <w:szCs w:val="24"/>
+        </w:rPr>
+        <w:t>.</w:t>
+      </w:r>
+      <w:proofErr w:type="gramEnd"/>
+      <w:r>
+        <w:rPr>
+          <w:rFonts w:ascii="Times New Roman" w:hAnsi="Times New Roman" w:cs="Times New Roman"/>
+          <w:sz w:val="24"/>
+          <w:szCs w:val="24"/>
+        </w:rPr>
+        <w:t xml:space="preserve"> </w:t>
+      </w:r>
+      <w:r>
+        <w:rPr>
+          <w:rFonts w:ascii="Times New Roman" w:hAnsi="Times New Roman" w:cs="Times New Roman"/>
+          <w:i/>
+          <w:iCs/>
+          <w:sz w:val="24"/>
+          <w:szCs w:val="24"/>
+        </w:rPr>
+        <w:t>Tech Target</w:t>
+      </w:r>
+      <w:r>
+        <w:rPr>
+          <w:rFonts w:ascii="Times New Roman" w:hAnsi="Times New Roman" w:cs="Times New Roman"/>
+          <w:sz w:val="24"/>
+          <w:szCs w:val="24"/>
+        </w:rPr>
         <w:t xml:space="preserve">. </w:t>
       </w:r>
-      <w:hyperlink r:id="rId33" w:history="1">
+      <w:hyperlink r:id="rId34" w:history="1">
+        <w:r>
+          <w:rPr>
+            <w:rStyle w:val="Hyperlink"/>
+            <w:rFonts w:ascii="Times New Roman" w:hAnsi="Times New Roman" w:cs="Times New Roman"/>
+            <w:sz w:val="24"/>
+            <w:szCs w:val="24"/>
+          </w:rPr>
+          <w:t>https://www.techtarget.com/iotagenda/definition/Internet-of-Things-IoT</w:t>
+        </w:r>
+      </w:hyperlink>
+    </w:p>
+    <w:p>
+      <w:pPr>
+        <w:spacing w:line="480" w:lineRule="auto"/>
+        <w:ind w:left="720" w:hanging="720"/>
+        <w:contextualSpacing/>
+        <w:jc w:val="both"/>
+        <w:rPr>
+          <w:rStyle w:val="Hyperlink"/>
+          <w:rFonts w:ascii="Times New Roman" w:hAnsi="Times New Roman" w:cs="Times New Roman"/>
+          <w:sz w:val="24"/>
+          <w:szCs w:val="24"/>
+        </w:rPr>
+      </w:pPr>
+      <w:r>
+        <w:rPr>
+          <w:rFonts w:ascii="Times New Roman" w:hAnsi="Times New Roman" w:cs="Times New Roman"/>
+          <w:sz w:val="24"/>
+          <w:szCs w:val="24"/>
+        </w:rPr>
+        <w:t xml:space="preserve">General Purpose Input/Output. (2022, April 22). </w:t>
+      </w:r>
+      <w:r>
+        <w:rPr>
+          <w:rFonts w:ascii="Times New Roman" w:hAnsi="Times New Roman" w:cs="Times New Roman"/>
+          <w:i/>
+          <w:iCs/>
+          <w:sz w:val="24"/>
+          <w:szCs w:val="24"/>
+        </w:rPr>
+        <w:t>In Wikipedia</w:t>
+      </w:r>
+      <w:r>
+        <w:rPr>
+          <w:rFonts w:ascii="Times New Roman" w:hAnsi="Times New Roman" w:cs="Times New Roman"/>
+          <w:sz w:val="24"/>
+          <w:szCs w:val="24"/>
+        </w:rPr>
+        <w:t xml:space="preserve">. </w:t>
+      </w:r>
+      <w:hyperlink r:id="rId35" w:history="1">
         <w:r>
           <w:rPr>
             <w:rStyle w:val="Hyperlink"/>
@@ -14207,7 +14821,15 @@
           <w:sz w:val="24"/>
           <w:szCs w:val="24"/>
         </w:rPr>
-        <w:t xml:space="preserve">JavaScript. (2022, April 22). </w:t>
+        <w:t>IOT Smart Parking Using RFID With Android App</w:t>
+      </w:r>
+      <w:r>
+        <w:rPr>
+          <w:rFonts w:ascii="Times New Roman" w:hAnsi="Times New Roman" w:cs="Times New Roman"/>
+          <w:sz w:val="24"/>
+          <w:szCs w:val="24"/>
+        </w:rPr>
+        <w:t xml:space="preserve">. (2022). </w:t>
       </w:r>
       <w:r>
         <w:rPr>
@@ -14217,7 +14839,7 @@
           <w:sz w:val="24"/>
           <w:szCs w:val="24"/>
         </w:rPr>
-        <w:t>In Wikipedia</w:t>
+        <w:t>Nevon Projects</w:t>
       </w:r>
       <w:r>
         <w:rPr>
@@ -14227,7 +14849,55 @@
         </w:rPr>
         <w:t xml:space="preserve">. </w:t>
       </w:r>
-      <w:hyperlink r:id="rId34" w:history="1">
+      <w:hyperlink r:id="rId36" w:history="1">
+        <w:r>
+          <w:rPr>
+            <w:rStyle w:val="Hyperlink"/>
+          </w:rPr>
+          <w:t>https://nevonprojects.com/iot-smart-parking-using-rfid-with-android-app/</w:t>
+        </w:r>
+      </w:hyperlink>
+    </w:p>
+    <w:p>
+      <w:pPr>
+        <w:spacing w:line="480" w:lineRule="auto"/>
+        <w:ind w:left="720" w:hanging="720"/>
+        <w:contextualSpacing/>
+        <w:jc w:val="both"/>
+        <w:rPr>
+          <w:rStyle w:val="Hyperlink"/>
+          <w:rFonts w:ascii="Times New Roman" w:hAnsi="Times New Roman" w:cs="Times New Roman"/>
+          <w:sz w:val="24"/>
+          <w:szCs w:val="24"/>
+        </w:rPr>
+      </w:pPr>
+      <w:r>
+        <w:rPr>
+          <w:rFonts w:ascii="Times New Roman" w:hAnsi="Times New Roman" w:cs="Times New Roman"/>
+          <w:sz w:val="24"/>
+          <w:szCs w:val="24"/>
+        </w:rPr>
+        <w:t xml:space="preserve">JavaScript. (2022, April 22). </w:t>
+      </w:r>
+      <w:r>
+        <w:rPr>
+          <w:rFonts w:ascii="Times New Roman" w:hAnsi="Times New Roman" w:cs="Times New Roman"/>
+          <w:i/>
+          <w:iCs/>
+          <w:sz w:val="24"/>
+          <w:szCs w:val="24"/>
+        </w:rPr>
+        <w:t>In Wikipedia</w:t>
+      </w:r>
+      <w:r>
+        <w:rPr>
+          <w:rFonts w:ascii="Times New Roman" w:hAnsi="Times New Roman" w:cs="Times New Roman"/>
+          <w:sz w:val="24"/>
+          <w:szCs w:val="24"/>
+        </w:rPr>
+        <w:t xml:space="preserve">. </w:t>
+      </w:r>
+      <w:hyperlink r:id="rId37" w:history="1">
         <w:r>
           <w:rPr>
             <w:rStyle w:val="Hyperlink"/>
@@ -14236,191 +14906,6 @@
             <w:szCs w:val="24"/>
           </w:rPr>
           <w:t>https://en.wikipedia.org/wiki/JavaScript</w:t>
-        </w:r>
-      </w:hyperlink>
-    </w:p>
-    <w:p>
-      <w:pPr>
-        <w:spacing w:line="480" w:lineRule="auto"/>
-        <w:ind w:left="720" w:hanging="720"/>
-        <w:contextualSpacing/>
-        <w:jc w:val="both"/>
-        <w:rPr>
-          <w:rFonts w:ascii="Times New Roman" w:hAnsi="Times New Roman" w:cs="Times New Roman"/>
-          <w:sz w:val="24"/>
-          <w:szCs w:val="24"/>
-        </w:rPr>
-      </w:pPr>
-      <w:r>
-        <w:rPr>
-          <w:rFonts w:ascii="Times New Roman" w:hAnsi="Times New Roman" w:cs="Times New Roman"/>
-          <w:sz w:val="24"/>
-          <w:szCs w:val="24"/>
-        </w:rPr>
-        <w:t>Nikhil</w:t>
-      </w:r>
-      <w:r>
-        <w:rPr>
-          <w:rFonts w:ascii="Times New Roman" w:hAnsi="Times New Roman" w:cs="Times New Roman"/>
-          <w:sz w:val="24"/>
-          <w:szCs w:val="24"/>
-        </w:rPr>
-        <w:t>, A</w:t>
-      </w:r>
-      <w:r>
-        <w:rPr>
-          <w:rFonts w:ascii="Times New Roman" w:hAnsi="Times New Roman" w:cs="Times New Roman"/>
-          <w:sz w:val="24"/>
-          <w:szCs w:val="24"/>
-        </w:rPr>
-        <w:t xml:space="preserve">. (2019). Arduino Based RFID Door Lock. </w:t>
-      </w:r>
-      <w:r>
-        <w:rPr>
-          <w:rFonts w:ascii="Times New Roman" w:hAnsi="Times New Roman" w:cs="Times New Roman"/>
-          <w:i/>
-          <w:iCs/>
-          <w:sz w:val="24"/>
-          <w:szCs w:val="24"/>
-        </w:rPr>
-        <w:t>Engineers Garage</w:t>
-      </w:r>
-      <w:r>
-        <w:rPr>
-          <w:rFonts w:ascii="Times New Roman" w:hAnsi="Times New Roman" w:cs="Times New Roman"/>
-          <w:sz w:val="24"/>
-          <w:szCs w:val="24"/>
-        </w:rPr>
-        <w:t xml:space="preserve">. </w:t>
-      </w:r>
-      <w:hyperlink r:id="rId35" w:history="1">
-        <w:r>
-          <w:rPr>
-            <w:rStyle w:val="Hyperlink"/>
-            <w:rFonts w:ascii="Times New Roman" w:hAnsi="Times New Roman" w:cs="Times New Roman"/>
-            <w:sz w:val="24"/>
-            <w:szCs w:val="24"/>
-          </w:rPr>
-          <w:t>https://www.engineersgarage.com/arduino-rfid-rc522-door-lock/</w:t>
-        </w:r>
-      </w:hyperlink>
-    </w:p>
-    <w:p>
-      <w:pPr>
-        <w:spacing w:line="480" w:lineRule="auto"/>
-        <w:ind w:left="720" w:hanging="720"/>
-        <w:contextualSpacing/>
-        <w:jc w:val="both"/>
-        <w:rPr>
-          <w:rFonts w:ascii="Times New Roman" w:hAnsi="Times New Roman" w:cs="Times New Roman"/>
-          <w:sz w:val="24"/>
-          <w:szCs w:val="24"/>
-        </w:rPr>
-      </w:pPr>
-      <w:r>
-        <w:rPr>
-          <w:rFonts w:ascii="Times New Roman" w:hAnsi="Times New Roman" w:cs="Times New Roman"/>
-          <w:sz w:val="24"/>
-          <w:szCs w:val="24"/>
-        </w:rPr>
-        <w:t xml:space="preserve">Moreno, R. (2019, March). </w:t>
-      </w:r>
-      <w:r>
-        <w:rPr>
-          <w:rFonts w:ascii="Times New Roman" w:hAnsi="Times New Roman" w:cs="Times New Roman"/>
-          <w:i/>
-          <w:iCs/>
-          <w:sz w:val="24"/>
-          <w:szCs w:val="24"/>
-        </w:rPr>
-        <w:t>Elegoo Arduino Lessons</w:t>
-      </w:r>
-      <w:r>
-        <w:rPr>
-          <w:rFonts w:ascii="Times New Roman" w:hAnsi="Times New Roman" w:cs="Times New Roman"/>
-          <w:sz w:val="24"/>
-          <w:szCs w:val="24"/>
-        </w:rPr>
-        <w:t xml:space="preserve">: </w:t>
-      </w:r>
-      <w:r>
-        <w:rPr>
-          <w:rFonts w:ascii="Times New Roman" w:hAnsi="Times New Roman" w:cs="Times New Roman"/>
-          <w:i/>
-          <w:iCs/>
-          <w:sz w:val="24"/>
-          <w:szCs w:val="24"/>
-        </w:rPr>
-        <w:t>Lesson 21 – RC522 RFID Module.</w:t>
-      </w:r>
-      <w:r>
-        <w:rPr>
-          <w:rFonts w:ascii="Times New Roman" w:hAnsi="Times New Roman" w:cs="Times New Roman"/>
-          <w:sz w:val="24"/>
-          <w:szCs w:val="24"/>
-        </w:rPr>
-        <w:t xml:space="preserve"> [Video]. </w:t>
-      </w:r>
-      <w:hyperlink r:id="rId36" w:history="1">
-        <w:r>
-          <w:rPr>
-            <w:rStyle w:val="Hyperlink"/>
-            <w:rFonts w:ascii="Times New Roman" w:hAnsi="Times New Roman" w:cs="Times New Roman"/>
-            <w:sz w:val="24"/>
-            <w:szCs w:val="24"/>
-          </w:rPr>
-          <w:t>https://www.youtube.com/watch?v=gTQmLkwnUxk&amp;ab_channel=RicardoMorenohttps://www.youtube.com/watch?v=gTQmLkwnUxk&amp;ab_channel=RicardoMoreno</w:t>
-        </w:r>
-      </w:hyperlink>
-    </w:p>
-    <w:p>
-      <w:pPr>
-        <w:spacing w:line="480" w:lineRule="auto"/>
-        <w:ind w:left="720" w:hanging="720"/>
-        <w:contextualSpacing/>
-        <w:jc w:val="both"/>
-        <w:rPr>
-          <w:rStyle w:val="Hyperlink"/>
-          <w:rFonts w:ascii="Times New Roman" w:hAnsi="Times New Roman" w:cs="Times New Roman"/>
-          <w:sz w:val="24"/>
-          <w:szCs w:val="24"/>
-        </w:rPr>
-      </w:pPr>
-      <w:r>
-        <w:rPr>
-          <w:rFonts w:ascii="Times New Roman" w:hAnsi="Times New Roman" w:cs="Times New Roman"/>
-          <w:sz w:val="24"/>
-          <w:szCs w:val="24"/>
-        </w:rPr>
-        <w:t xml:space="preserve">NodeMCU. (2022, April 22). </w:t>
-      </w:r>
-      <w:r>
-        <w:rPr>
-          <w:rFonts w:ascii="Times New Roman" w:hAnsi="Times New Roman" w:cs="Times New Roman"/>
-          <w:i/>
-          <w:iCs/>
-          <w:sz w:val="24"/>
-          <w:szCs w:val="24"/>
-        </w:rPr>
-        <w:t>In Wikipedia</w:t>
-      </w:r>
-      <w:r>
-        <w:rPr>
-          <w:rFonts w:ascii="Times New Roman" w:hAnsi="Times New Roman" w:cs="Times New Roman"/>
-          <w:sz w:val="24"/>
-          <w:szCs w:val="24"/>
-        </w:rPr>
-        <w:t xml:space="preserve">. </w:t>
-      </w:r>
-      <w:hyperlink r:id="rId37" w:history="1">
-        <w:r>
-          <w:rPr>
-            <w:rStyle w:val="Hyperlink"/>
-            <w:rFonts w:ascii="Times New Roman" w:hAnsi="Times New Roman" w:cs="Times New Roman"/>
-            <w:sz w:val="24"/>
-            <w:szCs w:val="24"/>
-          </w:rPr>
-          <w:t>https://en.wikipedia.org/wiki/NodeMCU</w:t>
         </w:r>
       </w:hyperlink>
     </w:p>
@@ -14477,6 +14962,7 @@
     <w:p>
       <w:pPr>
         <w:spacing w:line="480" w:lineRule="auto"/>
+        <w:ind w:left="720" w:hanging="720"/>
         <w:contextualSpacing/>
         <w:jc w:val="both"/>
         <w:rPr>
@@ -14492,7 +14978,7 @@
           <w:sz w:val="24"/>
           <w:szCs w:val="24"/>
         </w:rPr>
-        <w:t xml:space="preserve">PHP. (2022, April 22). </w:t>
+        <w:t xml:space="preserve">Moreno, R. (2019, March). </w:t>
       </w:r>
       <w:r>
         <w:rPr>
@@ -14502,7 +14988,7 @@
           <w:sz w:val="24"/>
           <w:szCs w:val="24"/>
         </w:rPr>
-        <w:t>In Wikipedia</w:t>
+        <w:t>Elegoo Arduino Lessons</w:t>
       </w:r>
       <w:r>
         <w:rPr>
@@ -14510,7 +14996,25 @@
           <w:sz w:val="24"/>
           <w:szCs w:val="24"/>
         </w:rPr>
-        <w:t xml:space="preserve">. </w:t>
+        <w:t xml:space="preserve">: </w:t>
+      </w:r>
+      <w:r>
+        <w:rPr>
+          <w:rFonts w:ascii="Times New Roman" w:hAnsi="Times New Roman" w:cs="Times New Roman"/>
+          <w:i/>
+          <w:iCs/>
+          <w:sz w:val="24"/>
+          <w:szCs w:val="24"/>
+        </w:rPr>
+        <w:t>Lesson 21 – RC522 RFID Module.</w:t>
+      </w:r>
+      <w:r>
+        <w:rPr>
+          <w:rFonts w:ascii="Times New Roman" w:hAnsi="Times New Roman" w:cs="Times New Roman"/>
+          <w:sz w:val="24"/>
+          <w:szCs w:val="24"/>
+        </w:rPr>
+        <w:t xml:space="preserve"> [Video]. </w:t>
       </w:r>
       <w:hyperlink r:id="rId39" w:history="1">
         <w:r>
@@ -14520,7 +15024,7 @@
             <w:sz w:val="24"/>
             <w:szCs w:val="24"/>
           </w:rPr>
-          <w:t>https://en.wikipedia.org/wiki/PHP</w:t>
+          <w:t>https://www.youtube.com/watch?v=gTQmLkwnUxk&amp;ab_channel=RicardoMorenohttps://www.youtube.com/watch?v=gTQmLkwnUxk&amp;ab_channel=RicardoMoreno</w:t>
         </w:r>
       </w:hyperlink>
     </w:p>
@@ -14530,9 +15034,12 @@
         <w:contextualSpacing/>
         <w:jc w:val="both"/>
         <w:rPr>
-          <w:rFonts w:ascii="Times New Roman" w:hAnsi="Times New Roman" w:cs="Times New Roman"/>
+          <w:rStyle w:val="Hyperlink"/>
+          <w:rFonts w:ascii="Times New Roman" w:hAnsi="Times New Roman" w:cs="Times New Roman"/>
+          <w:color w:val="auto"/>
           <w:sz w:val="24"/>
           <w:szCs w:val="24"/>
+          <w:u w:val="none"/>
         </w:rPr>
       </w:pPr>
       <w:r>
@@ -14541,15 +15048,7 @@
           <w:sz w:val="24"/>
           <w:szCs w:val="24"/>
         </w:rPr>
-        <w:t>My</w:t>
-      </w:r>
-      <w:r>
-        <w:rPr>
-          <w:rFonts w:ascii="Times New Roman" w:hAnsi="Times New Roman" w:cs="Times New Roman"/>
-          <w:sz w:val="24"/>
-          <w:szCs w:val="24"/>
-        </w:rPr>
-        <w:t xml:space="preserve">SQL. (2022, April 22). </w:t>
+        <w:t xml:space="preserve">MySQL. (2022, April 22). </w:t>
       </w:r>
       <w:r>
         <w:rPr>
@@ -14588,6 +15087,166 @@
         <w:contextualSpacing/>
         <w:jc w:val="both"/>
         <w:rPr>
+          <w:rFonts w:ascii="Times New Roman" w:hAnsi="Times New Roman" w:cs="Times New Roman"/>
+          <w:sz w:val="24"/>
+          <w:szCs w:val="24"/>
+        </w:rPr>
+      </w:pPr>
+      <w:r>
+        <w:rPr>
+          <w:rFonts w:ascii="Times New Roman" w:hAnsi="Times New Roman" w:cs="Times New Roman"/>
+          <w:sz w:val="24"/>
+          <w:szCs w:val="24"/>
+        </w:rPr>
+        <w:lastRenderedPageBreak/>
+        <w:t>Nikhil</w:t>
+      </w:r>
+      <w:r>
+        <w:rPr>
+          <w:rFonts w:ascii="Times New Roman" w:hAnsi="Times New Roman" w:cs="Times New Roman"/>
+          <w:sz w:val="24"/>
+          <w:szCs w:val="24"/>
+        </w:rPr>
+        <w:t xml:space="preserve">, A. (2019). Arduino Based RFID Door Lock. </w:t>
+      </w:r>
+      <w:r>
+        <w:rPr>
+          <w:rFonts w:ascii="Times New Roman" w:hAnsi="Times New Roman" w:cs="Times New Roman"/>
+          <w:i/>
+          <w:iCs/>
+          <w:sz w:val="24"/>
+          <w:szCs w:val="24"/>
+        </w:rPr>
+        <w:t>Engineers Garage</w:t>
+      </w:r>
+      <w:r>
+        <w:rPr>
+          <w:rFonts w:ascii="Times New Roman" w:hAnsi="Times New Roman" w:cs="Times New Roman"/>
+          <w:sz w:val="24"/>
+          <w:szCs w:val="24"/>
+        </w:rPr>
+        <w:t xml:space="preserve">. </w:t>
+      </w:r>
+      <w:hyperlink r:id="rId41" w:history="1">
+        <w:r>
+          <w:rPr>
+            <w:rStyle w:val="Hyperlink"/>
+            <w:rFonts w:ascii="Times New Roman" w:hAnsi="Times New Roman" w:cs="Times New Roman"/>
+            <w:sz w:val="24"/>
+            <w:szCs w:val="24"/>
+          </w:rPr>
+          <w:t>https://www.engineersgarage.com/arduino-rfid-rc522-door-lock/</w:t>
+        </w:r>
+      </w:hyperlink>
+    </w:p>
+    <w:p>
+      <w:pPr>
+        <w:spacing w:line="480" w:lineRule="auto"/>
+        <w:ind w:left="720" w:hanging="720"/>
+        <w:contextualSpacing/>
+        <w:jc w:val="both"/>
+        <w:rPr>
+          <w:rStyle w:val="Hyperlink"/>
+          <w:rFonts w:ascii="Times New Roman" w:hAnsi="Times New Roman" w:cs="Times New Roman"/>
+          <w:sz w:val="24"/>
+          <w:szCs w:val="24"/>
+        </w:rPr>
+      </w:pPr>
+      <w:r>
+        <w:rPr>
+          <w:rFonts w:ascii="Times New Roman" w:hAnsi="Times New Roman" w:cs="Times New Roman"/>
+          <w:sz w:val="24"/>
+          <w:szCs w:val="24"/>
+        </w:rPr>
+        <w:t xml:space="preserve">NodeMCU. (2022, April 22). </w:t>
+      </w:r>
+      <w:r>
+        <w:rPr>
+          <w:rFonts w:ascii="Times New Roman" w:hAnsi="Times New Roman" w:cs="Times New Roman"/>
+          <w:i/>
+          <w:iCs/>
+          <w:sz w:val="24"/>
+          <w:szCs w:val="24"/>
+        </w:rPr>
+        <w:t>In Wikipedia</w:t>
+      </w:r>
+      <w:r>
+        <w:rPr>
+          <w:rFonts w:ascii="Times New Roman" w:hAnsi="Times New Roman" w:cs="Times New Roman"/>
+          <w:sz w:val="24"/>
+          <w:szCs w:val="24"/>
+        </w:rPr>
+        <w:t xml:space="preserve">. </w:t>
+      </w:r>
+      <w:hyperlink r:id="rId42" w:history="1">
+        <w:r>
+          <w:rPr>
+            <w:rStyle w:val="Hyperlink"/>
+            <w:rFonts w:ascii="Times New Roman" w:hAnsi="Times New Roman" w:cs="Times New Roman"/>
+            <w:sz w:val="24"/>
+            <w:szCs w:val="24"/>
+          </w:rPr>
+          <w:t>https://en.wikipedia.org/wiki/NodeMCU</w:t>
+        </w:r>
+      </w:hyperlink>
+    </w:p>
+    <w:p>
+      <w:pPr>
+        <w:spacing w:line="480" w:lineRule="auto"/>
+        <w:contextualSpacing/>
+        <w:jc w:val="both"/>
+        <w:rPr>
+          <w:rStyle w:val="Hyperlink"/>
+          <w:rFonts w:ascii="Times New Roman" w:hAnsi="Times New Roman" w:cs="Times New Roman"/>
+          <w:sz w:val="24"/>
+          <w:szCs w:val="24"/>
+        </w:rPr>
+      </w:pPr>
+      <w:r>
+        <w:rPr>
+          <w:rFonts w:ascii="Times New Roman" w:hAnsi="Times New Roman" w:cs="Times New Roman"/>
+          <w:sz w:val="24"/>
+          <w:szCs w:val="24"/>
+        </w:rPr>
+        <w:t xml:space="preserve">PHP. (2022, April 22). </w:t>
+      </w:r>
+      <w:r>
+        <w:rPr>
+          <w:rFonts w:ascii="Times New Roman" w:hAnsi="Times New Roman" w:cs="Times New Roman"/>
+          <w:i/>
+          <w:iCs/>
+          <w:sz w:val="24"/>
+          <w:szCs w:val="24"/>
+        </w:rPr>
+        <w:t>In Wikipedia</w:t>
+      </w:r>
+      <w:r>
+        <w:rPr>
+          <w:rFonts w:ascii="Times New Roman" w:hAnsi="Times New Roman" w:cs="Times New Roman"/>
+          <w:sz w:val="24"/>
+          <w:szCs w:val="24"/>
+        </w:rPr>
+        <w:t xml:space="preserve">. </w:t>
+      </w:r>
+      <w:hyperlink r:id="rId43" w:history="1">
+        <w:r>
+          <w:rPr>
+            <w:rStyle w:val="Hyperlink"/>
+            <w:rFonts w:ascii="Times New Roman" w:hAnsi="Times New Roman" w:cs="Times New Roman"/>
+            <w:sz w:val="24"/>
+            <w:szCs w:val="24"/>
+          </w:rPr>
+          <w:t>https://en.wikipedia.org/wiki/PHP</w:t>
+        </w:r>
+      </w:hyperlink>
+    </w:p>
+    <w:p>
+      <w:pPr>
+        <w:spacing w:line="480" w:lineRule="auto"/>
+        <w:ind w:left="720" w:hanging="720"/>
+        <w:contextualSpacing/>
+        <w:jc w:val="both"/>
+        <w:rPr>
           <w:rStyle w:val="Hyperlink"/>
           <w:rFonts w:ascii="Times New Roman" w:hAnsi="Times New Roman" w:cs="Times New Roman"/>
           <w:color w:val="auto"/>
@@ -14622,7 +15281,7 @@
         </w:rPr>
         <w:t xml:space="preserve">. </w:t>
       </w:r>
-      <w:hyperlink r:id="rId41" w:history="1">
+      <w:hyperlink r:id="rId44" w:history="1">
         <w:r>
           <w:rPr>
             <w:rStyle w:val="Hyperlink"/>
@@ -14646,13 +15305,47 @@
           <w:szCs w:val="24"/>
         </w:rPr>
       </w:pPr>
+      <w:bookmarkStart w:id="12" w:name="_Hlk125275321"/>
       <w:r>
         <w:rPr>
           <w:rFonts w:ascii="Times New Roman" w:hAnsi="Times New Roman" w:cs="Times New Roman"/>
           <w:sz w:val="24"/>
           <w:szCs w:val="24"/>
         </w:rPr>
-        <w:t xml:space="preserve">Wi-Fi. (2022, April 22). </w:t>
+        <w:t>RFID Token Based Appointment Calling System</w:t>
+      </w:r>
+      <w:bookmarkEnd w:id="12"/>
+      <w:r>
+        <w:rPr>
+          <w:rFonts w:ascii="Times New Roman" w:hAnsi="Times New Roman" w:cs="Times New Roman"/>
+          <w:sz w:val="24"/>
+          <w:szCs w:val="24"/>
+        </w:rPr>
+        <w:t xml:space="preserve">. </w:t>
+      </w:r>
+      <w:r>
+        <w:rPr>
+          <w:rFonts w:ascii="Times New Roman" w:hAnsi="Times New Roman" w:cs="Times New Roman"/>
+          <w:sz w:val="24"/>
+          <w:szCs w:val="24"/>
+        </w:rPr>
+        <w:t>(20</w:t>
+      </w:r>
+      <w:r>
+        <w:rPr>
+          <w:rFonts w:ascii="Times New Roman" w:hAnsi="Times New Roman" w:cs="Times New Roman"/>
+          <w:sz w:val="24"/>
+          <w:szCs w:val="24"/>
+        </w:rPr>
+        <w:t>22</w:t>
+      </w:r>
+      <w:r>
+        <w:rPr>
+          <w:rFonts w:ascii="Times New Roman" w:hAnsi="Times New Roman" w:cs="Times New Roman"/>
+          <w:sz w:val="24"/>
+          <w:szCs w:val="24"/>
+        </w:rPr>
+        <w:t xml:space="preserve">). </w:t>
       </w:r>
       <w:r>
         <w:rPr>
@@ -14662,7 +15355,7 @@
           <w:sz w:val="24"/>
           <w:szCs w:val="24"/>
         </w:rPr>
-        <w:t>In Wikipedia</w:t>
+        <w:t>Nevon Projects</w:t>
       </w:r>
       <w:r>
         <w:rPr>
@@ -14672,7 +15365,462 @@
         </w:rPr>
         <w:t xml:space="preserve">. </w:t>
       </w:r>
-      <w:hyperlink r:id="rId42" w:history="1">
+      <w:hyperlink r:id="rId45" w:history="1">
+        <w:r>
+          <w:rPr>
+            <w:rStyle w:val="Hyperlink"/>
+          </w:rPr>
+          <w:t>https://nevonprojects.com/rfid-token-appointment-calling-system/</w:t>
+        </w:r>
+      </w:hyperlink>
+    </w:p>
+    <w:p>
+      <w:pPr>
+        <w:spacing w:line="480" w:lineRule="auto"/>
+        <w:ind w:left="720" w:hanging="720"/>
+        <w:contextualSpacing/>
+        <w:jc w:val="both"/>
+        <w:rPr>
+          <w:color w:val="0563C1" w:themeColor="hyperlink"/>
+          <w:u w:val="single"/>
+        </w:rPr>
+      </w:pPr>
+      <w:r>
+        <w:rPr>
+          <w:rFonts w:ascii="Times New Roman" w:hAnsi="Times New Roman" w:cs="Times New Roman"/>
+          <w:sz w:val="24"/>
+          <w:szCs w:val="24"/>
+        </w:rPr>
+        <w:t>RFID Voting System Project</w:t>
+      </w:r>
+      <w:r>
+        <w:rPr>
+          <w:rFonts w:ascii="Times New Roman" w:hAnsi="Times New Roman" w:cs="Times New Roman"/>
+          <w:sz w:val="24"/>
+          <w:szCs w:val="24"/>
+        </w:rPr>
+        <w:t>.</w:t>
+      </w:r>
+      <w:r>
+        <w:rPr>
+          <w:rFonts w:ascii="Times New Roman" w:hAnsi="Times New Roman" w:cs="Times New Roman"/>
+          <w:sz w:val="24"/>
+          <w:szCs w:val="24"/>
+        </w:rPr>
+        <w:t xml:space="preserve"> (2022). </w:t>
+      </w:r>
+      <w:r>
+        <w:rPr>
+          <w:rFonts w:ascii="Times New Roman" w:hAnsi="Times New Roman" w:cs="Times New Roman"/>
+          <w:i/>
+          <w:iCs/>
+          <w:sz w:val="24"/>
+          <w:szCs w:val="24"/>
+        </w:rPr>
+        <w:t>Nevon Projects</w:t>
+      </w:r>
+      <w:r>
+        <w:rPr>
+          <w:rFonts w:ascii="Times New Roman" w:hAnsi="Times New Roman" w:cs="Times New Roman"/>
+          <w:sz w:val="24"/>
+          <w:szCs w:val="24"/>
+        </w:rPr>
+        <w:t xml:space="preserve">. </w:t>
+      </w:r>
+      <w:hyperlink r:id="rId46" w:history="1">
+        <w:r>
+          <w:rPr>
+            <w:rStyle w:val="Hyperlink"/>
+          </w:rPr>
+          <w:t>https://nevonprojects.com/rfid-voting-system-project/</w:t>
+        </w:r>
+      </w:hyperlink>
+    </w:p>
+    <w:p>
+      <w:pPr>
+        <w:spacing w:line="480" w:lineRule="auto"/>
+        <w:ind w:left="720" w:hanging="720"/>
+        <w:contextualSpacing/>
+        <w:jc w:val="both"/>
+      </w:pPr>
+      <w:r>
+        <w:rPr>
+          <w:rFonts w:ascii="Times New Roman" w:hAnsi="Times New Roman" w:cs="Times New Roman"/>
+          <w:sz w:val="24"/>
+          <w:szCs w:val="24"/>
+        </w:rPr>
+        <w:t>RFID Based Petrol Pump Automation System</w:t>
+      </w:r>
+      <w:r>
+        <w:rPr>
+          <w:rFonts w:ascii="Times New Roman" w:hAnsi="Times New Roman" w:cs="Times New Roman"/>
+          <w:sz w:val="24"/>
+          <w:szCs w:val="24"/>
+        </w:rPr>
+        <w:t>.</w:t>
+      </w:r>
+      <w:r>
+        <w:rPr>
+          <w:rFonts w:ascii="Times New Roman" w:hAnsi="Times New Roman" w:cs="Times New Roman"/>
+          <w:sz w:val="24"/>
+          <w:szCs w:val="24"/>
+        </w:rPr>
+        <w:t xml:space="preserve"> (2022). </w:t>
+      </w:r>
+      <w:r>
+        <w:rPr>
+          <w:rFonts w:ascii="Times New Roman" w:hAnsi="Times New Roman" w:cs="Times New Roman"/>
+          <w:i/>
+          <w:iCs/>
+          <w:sz w:val="24"/>
+          <w:szCs w:val="24"/>
+        </w:rPr>
+        <w:t>Nevon Projects</w:t>
+      </w:r>
+      <w:r>
+        <w:rPr>
+          <w:rFonts w:ascii="Times New Roman" w:hAnsi="Times New Roman" w:cs="Times New Roman"/>
+          <w:sz w:val="24"/>
+          <w:szCs w:val="24"/>
+        </w:rPr>
+        <w:t xml:space="preserve">. </w:t>
+      </w:r>
+      <w:hyperlink r:id="rId47" w:history="1">
+        <w:r>
+          <w:rPr>
+            <w:rStyle w:val="Hyperlink"/>
+          </w:rPr>
+          <w:t>https://nevonprojects.com/rfid-based-petrol-pump-automation-system/</w:t>
+        </w:r>
+      </w:hyperlink>
+    </w:p>
+    <w:p>
+      <w:pPr>
+        <w:spacing w:line="480" w:lineRule="auto"/>
+        <w:ind w:left="720" w:hanging="720"/>
+        <w:contextualSpacing/>
+        <w:jc w:val="both"/>
+        <w:rPr>
+          <w:rFonts w:ascii="Times New Roman" w:hAnsi="Times New Roman" w:cs="Times New Roman"/>
+          <w:sz w:val="24"/>
+          <w:szCs w:val="24"/>
+        </w:rPr>
+      </w:pPr>
+      <w:r>
+        <w:rPr>
+          <w:rFonts w:ascii="Times New Roman" w:hAnsi="Times New Roman" w:cs="Times New Roman"/>
+          <w:sz w:val="24"/>
+          <w:szCs w:val="24"/>
+        </w:rPr>
+        <w:t>RFID Based Smart Master Card for Bus Train Metro Ticketing</w:t>
+      </w:r>
+      <w:r>
+        <w:rPr>
+          <w:rFonts w:ascii="Times New Roman" w:hAnsi="Times New Roman" w:cs="Times New Roman"/>
+          <w:sz w:val="24"/>
+          <w:szCs w:val="24"/>
+        </w:rPr>
+        <w:t>.</w:t>
+      </w:r>
+      <w:r>
+        <w:rPr>
+          <w:rFonts w:ascii="Times New Roman" w:hAnsi="Times New Roman" w:cs="Times New Roman"/>
+          <w:sz w:val="24"/>
+          <w:szCs w:val="24"/>
+        </w:rPr>
+        <w:t xml:space="preserve"> (2022). </w:t>
+      </w:r>
+      <w:r>
+        <w:rPr>
+          <w:rFonts w:ascii="Times New Roman" w:hAnsi="Times New Roman" w:cs="Times New Roman"/>
+          <w:i/>
+          <w:iCs/>
+          <w:sz w:val="24"/>
+          <w:szCs w:val="24"/>
+        </w:rPr>
+        <w:t>Nevon Projects</w:t>
+      </w:r>
+      <w:r>
+        <w:rPr>
+          <w:rFonts w:ascii="Times New Roman" w:hAnsi="Times New Roman" w:cs="Times New Roman"/>
+          <w:sz w:val="24"/>
+          <w:szCs w:val="24"/>
+        </w:rPr>
+        <w:t xml:space="preserve">. </w:t>
+      </w:r>
+      <w:hyperlink r:id="rId48" w:history="1">
+        <w:r>
+          <w:rPr>
+            <w:rStyle w:val="Hyperlink"/>
+          </w:rPr>
+          <w:t>https://nevonprojects.com/rfid-based-smart-master-card-for-bus-train-metro-ticketing/</w:t>
+        </w:r>
+      </w:hyperlink>
+    </w:p>
+    <w:p>
+      <w:pPr>
+        <w:spacing w:line="480" w:lineRule="auto"/>
+        <w:ind w:left="720" w:hanging="720"/>
+        <w:contextualSpacing/>
+        <w:jc w:val="both"/>
+      </w:pPr>
+      <w:r>
+        <w:rPr>
+          <w:rFonts w:ascii="Times New Roman" w:hAnsi="Times New Roman" w:cs="Times New Roman"/>
+          <w:sz w:val="24"/>
+          <w:szCs w:val="24"/>
+        </w:rPr>
+        <w:t>RFID Mobile Charging System</w:t>
+      </w:r>
+      <w:r>
+        <w:rPr>
+          <w:rFonts w:ascii="Times New Roman" w:hAnsi="Times New Roman" w:cs="Times New Roman"/>
+          <w:sz w:val="24"/>
+          <w:szCs w:val="24"/>
+        </w:rPr>
+        <w:t>.</w:t>
+      </w:r>
+      <w:r>
+        <w:rPr>
+          <w:rFonts w:ascii="Times New Roman" w:hAnsi="Times New Roman" w:cs="Times New Roman"/>
+          <w:sz w:val="24"/>
+          <w:szCs w:val="24"/>
+        </w:rPr>
+        <w:t xml:space="preserve"> (2022). </w:t>
+      </w:r>
+      <w:r>
+        <w:rPr>
+          <w:rFonts w:ascii="Times New Roman" w:hAnsi="Times New Roman" w:cs="Times New Roman"/>
+          <w:i/>
+          <w:iCs/>
+          <w:sz w:val="24"/>
+          <w:szCs w:val="24"/>
+        </w:rPr>
+        <w:t>Nevon Projects</w:t>
+      </w:r>
+      <w:r>
+        <w:rPr>
+          <w:rFonts w:ascii="Times New Roman" w:hAnsi="Times New Roman" w:cs="Times New Roman"/>
+          <w:sz w:val="24"/>
+          <w:szCs w:val="24"/>
+        </w:rPr>
+        <w:t xml:space="preserve">. </w:t>
+      </w:r>
+      <w:hyperlink r:id="rId49" w:history="1">
+        <w:r>
+          <w:rPr>
+            <w:rStyle w:val="Hyperlink"/>
+          </w:rPr>
+          <w:t>https://nevonprojects.com/rfid-mobile-charging-system/</w:t>
+        </w:r>
+      </w:hyperlink>
+    </w:p>
+    <w:p>
+      <w:pPr>
+        <w:spacing w:line="480" w:lineRule="auto"/>
+        <w:ind w:left="720" w:hanging="720"/>
+        <w:contextualSpacing/>
+        <w:jc w:val="both"/>
+        <w:rPr>
+          <w:rStyle w:val="Hyperlink"/>
+        </w:rPr>
+      </w:pPr>
+      <w:r>
+        <w:rPr>
+          <w:rFonts w:ascii="Times New Roman" w:hAnsi="Times New Roman" w:cs="Times New Roman"/>
+          <w:sz w:val="24"/>
+          <w:szCs w:val="24"/>
+        </w:rPr>
+        <w:t>RFID Attendance System with SMS Notification</w:t>
+      </w:r>
+      <w:r>
+        <w:rPr>
+          <w:rFonts w:ascii="Times New Roman" w:hAnsi="Times New Roman" w:cs="Times New Roman"/>
+          <w:sz w:val="24"/>
+          <w:szCs w:val="24"/>
+        </w:rPr>
+        <w:t>.</w:t>
+      </w:r>
+      <w:r>
+        <w:rPr>
+          <w:rFonts w:ascii="Times New Roman" w:hAnsi="Times New Roman" w:cs="Times New Roman"/>
+          <w:sz w:val="24"/>
+          <w:szCs w:val="24"/>
+        </w:rPr>
+        <w:t xml:space="preserve"> (2022). </w:t>
+      </w:r>
+      <w:r>
+        <w:rPr>
+          <w:rFonts w:ascii="Times New Roman" w:hAnsi="Times New Roman" w:cs="Times New Roman"/>
+          <w:i/>
+          <w:iCs/>
+          <w:sz w:val="24"/>
+          <w:szCs w:val="24"/>
+        </w:rPr>
+        <w:t>Nevon Projects</w:t>
+      </w:r>
+      <w:r>
+        <w:rPr>
+          <w:rFonts w:ascii="Times New Roman" w:hAnsi="Times New Roman" w:cs="Times New Roman"/>
+          <w:sz w:val="24"/>
+          <w:szCs w:val="24"/>
+        </w:rPr>
+        <w:t xml:space="preserve">. </w:t>
+      </w:r>
+      <w:hyperlink r:id="rId50" w:history="1">
+        <w:r>
+          <w:rPr>
+            <w:rStyle w:val="Hyperlink"/>
+          </w:rPr>
+          <w:t>https://nevonprojects.com/rfid-attendance-system-with-sms-notification/</w:t>
+        </w:r>
+      </w:hyperlink>
+    </w:p>
+    <w:p>
+      <w:pPr>
+        <w:spacing w:line="480" w:lineRule="auto"/>
+        <w:ind w:left="720" w:hanging="720"/>
+        <w:contextualSpacing/>
+        <w:jc w:val="both"/>
+        <w:rPr>
+          <w:rStyle w:val="Hyperlink"/>
+        </w:rPr>
+      </w:pPr>
+      <w:r>
+        <w:rPr>
+          <w:rFonts w:ascii="Times New Roman" w:hAnsi="Times New Roman" w:cs="Times New Roman"/>
+          <w:sz w:val="24"/>
+          <w:szCs w:val="24"/>
+        </w:rPr>
+        <w:t>Smart Shopping Trolley with Automated Billing using Arduino</w:t>
+      </w:r>
+      <w:r>
+        <w:rPr>
+          <w:rFonts w:ascii="Times New Roman" w:hAnsi="Times New Roman" w:cs="Times New Roman"/>
+          <w:sz w:val="24"/>
+          <w:szCs w:val="24"/>
+        </w:rPr>
+        <w:t xml:space="preserve">. (2022). </w:t>
+      </w:r>
+      <w:r>
+        <w:rPr>
+          <w:rFonts w:ascii="Times New Roman" w:hAnsi="Times New Roman" w:cs="Times New Roman"/>
+          <w:i/>
+          <w:iCs/>
+          <w:sz w:val="24"/>
+          <w:szCs w:val="24"/>
+        </w:rPr>
+        <w:t>Nevon Projects</w:t>
+      </w:r>
+      <w:r>
+        <w:rPr>
+          <w:rFonts w:ascii="Times New Roman" w:hAnsi="Times New Roman" w:cs="Times New Roman"/>
+          <w:sz w:val="24"/>
+          <w:szCs w:val="24"/>
+        </w:rPr>
+        <w:t xml:space="preserve">. </w:t>
+      </w:r>
+      <w:hyperlink r:id="rId51" w:history="1">
+        <w:r>
+          <w:rPr>
+            <w:rStyle w:val="Hyperlink"/>
+          </w:rPr>
+          <w:t>https://nevonprojects.com/smart-shopping-trolley-with-automated-billing-using-arduino/</w:t>
+        </w:r>
+      </w:hyperlink>
+    </w:p>
+    <w:p>
+      <w:pPr>
+        <w:spacing w:line="480" w:lineRule="auto"/>
+        <w:ind w:left="720" w:hanging="720"/>
+        <w:contextualSpacing/>
+        <w:jc w:val="both"/>
+        <w:rPr>
+          <w:rStyle w:val="Hyperlink"/>
+          <w:rFonts w:ascii="Times New Roman" w:hAnsi="Times New Roman" w:cs="Times New Roman"/>
+          <w:color w:val="auto"/>
+          <w:sz w:val="24"/>
+          <w:szCs w:val="24"/>
+          <w:u w:val="none"/>
+        </w:rPr>
+      </w:pPr>
+      <w:r>
+        <w:rPr>
+          <w:rFonts w:ascii="Times New Roman" w:hAnsi="Times New Roman" w:cs="Times New Roman"/>
+          <w:sz w:val="24"/>
+          <w:szCs w:val="24"/>
+        </w:rPr>
+        <w:t xml:space="preserve">Visual Studio Code. (2022, April 22). </w:t>
+      </w:r>
+      <w:r>
+        <w:rPr>
+          <w:rFonts w:ascii="Times New Roman" w:hAnsi="Times New Roman" w:cs="Times New Roman"/>
+          <w:i/>
+          <w:iCs/>
+          <w:sz w:val="24"/>
+          <w:szCs w:val="24"/>
+        </w:rPr>
+        <w:t>In Wikipedia</w:t>
+      </w:r>
+      <w:r>
+        <w:rPr>
+          <w:rFonts w:ascii="Times New Roman" w:hAnsi="Times New Roman" w:cs="Times New Roman"/>
+          <w:sz w:val="24"/>
+          <w:szCs w:val="24"/>
+        </w:rPr>
+        <w:t xml:space="preserve">. </w:t>
+      </w:r>
+      <w:hyperlink r:id="rId52" w:history="1">
+        <w:r>
+          <w:rPr>
+            <w:rStyle w:val="Hyperlink"/>
+            <w:rFonts w:ascii="Times New Roman" w:hAnsi="Times New Roman" w:cs="Times New Roman"/>
+            <w:sz w:val="24"/>
+            <w:szCs w:val="24"/>
+          </w:rPr>
+          <w:t>https://en.wikipedia.org/wiki/Visual_Studio_Code</w:t>
+        </w:r>
+      </w:hyperlink>
+    </w:p>
+    <w:p>
+      <w:pPr>
+        <w:spacing w:line="480" w:lineRule="auto"/>
+        <w:ind w:left="720" w:hanging="720"/>
+        <w:contextualSpacing/>
+        <w:jc w:val="both"/>
+        <w:rPr>
+          <w:rFonts w:ascii="Times New Roman" w:hAnsi="Times New Roman" w:cs="Times New Roman"/>
+          <w:sz w:val="24"/>
+          <w:szCs w:val="24"/>
+        </w:rPr>
+      </w:pPr>
+      <w:r>
+        <w:rPr>
+          <w:rFonts w:ascii="Times New Roman" w:hAnsi="Times New Roman" w:cs="Times New Roman"/>
+          <w:sz w:val="24"/>
+          <w:szCs w:val="24"/>
+        </w:rPr>
+        <w:t xml:space="preserve">Wi-Fi. (2022, April 22). </w:t>
+      </w:r>
+      <w:r>
+        <w:rPr>
+          <w:rFonts w:ascii="Times New Roman" w:hAnsi="Times New Roman" w:cs="Times New Roman"/>
+          <w:i/>
+          <w:iCs/>
+          <w:sz w:val="24"/>
+          <w:szCs w:val="24"/>
+        </w:rPr>
+        <w:t>In Wikipedia</w:t>
+      </w:r>
+      <w:r>
+        <w:rPr>
+          <w:rFonts w:ascii="Times New Roman" w:hAnsi="Times New Roman" w:cs="Times New Roman"/>
+          <w:sz w:val="24"/>
+          <w:szCs w:val="24"/>
+        </w:rPr>
+        <w:t xml:space="preserve">. </w:t>
+      </w:r>
+      <w:hyperlink r:id="rId53" w:history="1">
         <w:r>
           <w:rPr>
             <w:rStyle w:val="Hyperlink"/>
@@ -14690,789 +15838,7 @@
         <w:ind w:left="720" w:hanging="720"/>
         <w:contextualSpacing/>
         <w:jc w:val="both"/>
-        <w:rPr>
-          <w:rStyle w:val="Hyperlink"/>
-          <w:rFonts w:ascii="Times New Roman" w:hAnsi="Times New Roman" w:cs="Times New Roman"/>
-          <w:color w:val="auto"/>
-          <w:sz w:val="24"/>
-          <w:szCs w:val="24"/>
-          <w:u w:val="none"/>
-        </w:rPr>
-      </w:pPr>
-      <w:r>
-        <w:rPr>
-          <w:rFonts w:ascii="Times New Roman" w:hAnsi="Times New Roman" w:cs="Times New Roman"/>
-          <w:sz w:val="24"/>
-          <w:szCs w:val="24"/>
-        </w:rPr>
-        <w:t xml:space="preserve">Visual Studio Code. (2022, April 22). </w:t>
-      </w:r>
-      <w:r>
-        <w:rPr>
-          <w:rFonts w:ascii="Times New Roman" w:hAnsi="Times New Roman" w:cs="Times New Roman"/>
-          <w:i/>
-          <w:iCs/>
-          <w:sz w:val="24"/>
-          <w:szCs w:val="24"/>
-        </w:rPr>
-        <w:t>In Wikipedia</w:t>
-      </w:r>
-      <w:r>
-        <w:rPr>
-          <w:rFonts w:ascii="Times New Roman" w:hAnsi="Times New Roman" w:cs="Times New Roman"/>
-          <w:sz w:val="24"/>
-          <w:szCs w:val="24"/>
-        </w:rPr>
-        <w:t xml:space="preserve">. </w:t>
-      </w:r>
-      <w:hyperlink r:id="rId43" w:history="1">
-        <w:r>
-          <w:rPr>
-            <w:rStyle w:val="Hyperlink"/>
-            <w:rFonts w:ascii="Times New Roman" w:hAnsi="Times New Roman" w:cs="Times New Roman"/>
-            <w:sz w:val="24"/>
-            <w:szCs w:val="24"/>
-          </w:rPr>
-          <w:t>https://en.wikipedia.org/wiki/Visual_Studio_Code</w:t>
-        </w:r>
-      </w:hyperlink>
-    </w:p>
-    <w:p>
-      <w:pPr>
-        <w:spacing w:line="480" w:lineRule="auto"/>
-        <w:contextualSpacing/>
-        <w:jc w:val="both"/>
-        <w:rPr>
-          <w:rStyle w:val="Hyperlink"/>
-          <w:rFonts w:ascii="Times New Roman" w:hAnsi="Times New Roman" w:cs="Times New Roman"/>
-          <w:sz w:val="24"/>
-          <w:szCs w:val="24"/>
-        </w:rPr>
-      </w:pPr>
-    </w:p>
-    <w:p>
-      <w:pPr>
-        <w:spacing w:line="480" w:lineRule="auto"/>
-        <w:ind w:left="720" w:hanging="720"/>
-        <w:contextualSpacing/>
-        <w:jc w:val="both"/>
-        <w:rPr>
-          <w:rStyle w:val="Hyperlink"/>
-          <w:rFonts w:ascii="Times New Roman" w:hAnsi="Times New Roman" w:cs="Times New Roman"/>
-          <w:sz w:val="24"/>
-          <w:szCs w:val="24"/>
-        </w:rPr>
-      </w:pPr>
-      <w:r>
-        <w:rPr>
-          <w:rFonts w:ascii="Times New Roman" w:hAnsi="Times New Roman" w:cs="Times New Roman"/>
-          <w:sz w:val="24"/>
-          <w:szCs w:val="24"/>
-        </w:rPr>
-        <w:lastRenderedPageBreak/>
-        <w:t>Ene</w:t>
-      </w:r>
-      <w:r>
-        <w:rPr>
-          <w:rFonts w:ascii="Times New Roman" w:hAnsi="Times New Roman" w:cs="Times New Roman"/>
-          <w:sz w:val="24"/>
-          <w:szCs w:val="24"/>
-        </w:rPr>
-        <w:t>,</w:t>
-      </w:r>
-      <w:r>
-        <w:rPr>
-          <w:rFonts w:ascii="Times New Roman" w:hAnsi="Times New Roman" w:cs="Times New Roman"/>
-          <w:sz w:val="24"/>
-          <w:szCs w:val="24"/>
-        </w:rPr>
-        <w:t xml:space="preserve"> P. (2022</w:t>
-      </w:r>
-      <w:r>
-        <w:rPr>
-          <w:rFonts w:ascii="Times New Roman" w:hAnsi="Times New Roman" w:cs="Times New Roman"/>
-          <w:sz w:val="24"/>
-          <w:szCs w:val="24"/>
-        </w:rPr>
-        <w:t>, June</w:t>
-      </w:r>
-      <w:r>
-        <w:rPr>
-          <w:rFonts w:ascii="Times New Roman" w:hAnsi="Times New Roman" w:cs="Times New Roman"/>
-          <w:sz w:val="24"/>
-          <w:szCs w:val="24"/>
-        </w:rPr>
-        <w:t xml:space="preserve"> 10</w:t>
-      </w:r>
-      <w:r>
-        <w:rPr>
-          <w:rFonts w:ascii="Times New Roman" w:hAnsi="Times New Roman" w:cs="Times New Roman"/>
-          <w:sz w:val="24"/>
-          <w:szCs w:val="24"/>
-        </w:rPr>
-        <w:t xml:space="preserve">). </w:t>
-      </w:r>
-      <w:r>
-        <w:rPr>
-          <w:rFonts w:ascii="Times New Roman" w:hAnsi="Times New Roman" w:cs="Times New Roman"/>
-          <w:sz w:val="24"/>
-          <w:szCs w:val="24"/>
-        </w:rPr>
-        <w:t>Problems of Science and Technology Development in Nigeria</w:t>
-      </w:r>
-      <w:r>
-        <w:rPr>
-          <w:rFonts w:ascii="Times New Roman" w:hAnsi="Times New Roman" w:cs="Times New Roman"/>
-          <w:sz w:val="24"/>
-          <w:szCs w:val="24"/>
-        </w:rPr>
-        <w:t>.</w:t>
-      </w:r>
-      <w:r>
-        <w:rPr>
-          <w:rFonts w:ascii="Times New Roman" w:hAnsi="Times New Roman" w:cs="Times New Roman"/>
-          <w:sz w:val="24"/>
-          <w:szCs w:val="24"/>
-        </w:rPr>
-        <w:t xml:space="preserve"> </w:t>
-      </w:r>
-      <w:r>
-        <w:rPr>
-          <w:rFonts w:ascii="Times New Roman" w:hAnsi="Times New Roman" w:cs="Times New Roman"/>
-          <w:i/>
-          <w:iCs/>
-          <w:sz w:val="24"/>
-          <w:szCs w:val="24"/>
-        </w:rPr>
-        <w:t>WALYBE</w:t>
-      </w:r>
-      <w:r>
-        <w:rPr>
-          <w:rFonts w:ascii="Times New Roman" w:hAnsi="Times New Roman" w:cs="Times New Roman"/>
-          <w:i/>
-          <w:iCs/>
-          <w:sz w:val="24"/>
-          <w:szCs w:val="24"/>
-        </w:rPr>
-        <w:t>N</w:t>
-      </w:r>
-      <w:r>
-        <w:rPr>
-          <w:rFonts w:ascii="Times New Roman" w:hAnsi="Times New Roman" w:cs="Times New Roman"/>
-          <w:i/>
-          <w:iCs/>
-          <w:sz w:val="24"/>
-          <w:szCs w:val="24"/>
-        </w:rPr>
-        <w:t>.</w:t>
-      </w:r>
-      <w:r>
-        <w:rPr>
-          <w:rFonts w:ascii="Times New Roman" w:hAnsi="Times New Roman" w:cs="Times New Roman"/>
-          <w:i/>
-          <w:iCs/>
-          <w:sz w:val="24"/>
-          <w:szCs w:val="24"/>
-        </w:rPr>
-        <w:t xml:space="preserve"> </w:t>
-      </w:r>
-      <w:hyperlink r:id="rId44" w:history="1">
-        <w:r>
-          <w:rPr>
-            <w:rStyle w:val="Hyperlink"/>
-            <w:rFonts w:ascii="Times New Roman" w:hAnsi="Times New Roman" w:cs="Times New Roman"/>
-            <w:sz w:val="24"/>
-            <w:szCs w:val="24"/>
-          </w:rPr>
-          <w:t>https://www.walyben.com/problems-of-science-and-technology-development-in-nigeria/#:~:text=Lack%20of%20Funds%3A%20Science%20and,technological%20growth%20in%20the%20country.</w:t>
-        </w:r>
-      </w:hyperlink>
-    </w:p>
-    <w:p>
-      <w:pPr>
-        <w:spacing w:line="480" w:lineRule="auto"/>
-        <w:ind w:left="720" w:hanging="720"/>
-        <w:contextualSpacing/>
-        <w:jc w:val="both"/>
-        <w:rPr>
-          <w:rFonts w:ascii="Times New Roman" w:hAnsi="Times New Roman" w:cs="Times New Roman"/>
-          <w:sz w:val="24"/>
-          <w:szCs w:val="24"/>
-        </w:rPr>
-      </w:pPr>
-      <w:bookmarkStart w:id="12" w:name="_Hlk125275321"/>
-      <w:r>
-        <w:rPr>
-          <w:rFonts w:ascii="Times New Roman" w:hAnsi="Times New Roman" w:cs="Times New Roman"/>
-          <w:sz w:val="24"/>
-          <w:szCs w:val="24"/>
-        </w:rPr>
-        <w:t>RFID Token Based Appointment Calling System</w:t>
-      </w:r>
-      <w:bookmarkEnd w:id="12"/>
-      <w:r>
-        <w:rPr>
-          <w:rFonts w:ascii="Times New Roman" w:hAnsi="Times New Roman" w:cs="Times New Roman"/>
-          <w:sz w:val="24"/>
-          <w:szCs w:val="24"/>
-        </w:rPr>
-        <w:t xml:space="preserve">. </w:t>
-      </w:r>
-      <w:r>
-        <w:rPr>
-          <w:rFonts w:ascii="Times New Roman" w:hAnsi="Times New Roman" w:cs="Times New Roman"/>
-          <w:sz w:val="24"/>
-          <w:szCs w:val="24"/>
-        </w:rPr>
-        <w:t>(20</w:t>
-      </w:r>
-      <w:r>
-        <w:rPr>
-          <w:rFonts w:ascii="Times New Roman" w:hAnsi="Times New Roman" w:cs="Times New Roman"/>
-          <w:sz w:val="24"/>
-          <w:szCs w:val="24"/>
-        </w:rPr>
-        <w:t>22</w:t>
-      </w:r>
-      <w:r>
-        <w:rPr>
-          <w:rFonts w:ascii="Times New Roman" w:hAnsi="Times New Roman" w:cs="Times New Roman"/>
-          <w:sz w:val="24"/>
-          <w:szCs w:val="24"/>
-        </w:rPr>
-        <w:t xml:space="preserve">). </w:t>
-      </w:r>
-      <w:r>
-        <w:rPr>
-          <w:rFonts w:ascii="Times New Roman" w:hAnsi="Times New Roman" w:cs="Times New Roman"/>
-          <w:i/>
-          <w:iCs/>
-          <w:sz w:val="24"/>
-          <w:szCs w:val="24"/>
-        </w:rPr>
-        <w:t>Nevon Projects</w:t>
-      </w:r>
-      <w:r>
-        <w:rPr>
-          <w:rFonts w:ascii="Times New Roman" w:hAnsi="Times New Roman" w:cs="Times New Roman"/>
-          <w:sz w:val="24"/>
-          <w:szCs w:val="24"/>
-        </w:rPr>
-        <w:t xml:space="preserve">. </w:t>
-      </w:r>
-      <w:hyperlink r:id="rId45" w:history="1">
-        <w:r>
-          <w:rPr>
-            <w:rStyle w:val="Hyperlink"/>
-          </w:rPr>
-          <w:t>https://nevonprojects.com/rfid-token-appointment-calling-system/</w:t>
-        </w:r>
-      </w:hyperlink>
-    </w:p>
-    <w:p>
-      <w:pPr>
-        <w:spacing w:line="480" w:lineRule="auto"/>
-        <w:ind w:left="720" w:hanging="720"/>
-        <w:contextualSpacing/>
-        <w:jc w:val="both"/>
-        <w:rPr>
-          <w:rFonts w:ascii="Times New Roman" w:hAnsi="Times New Roman" w:cs="Times New Roman"/>
-          <w:sz w:val="24"/>
-          <w:szCs w:val="24"/>
-        </w:rPr>
-      </w:pPr>
-      <w:r>
-        <w:rPr>
-          <w:rFonts w:ascii="Times New Roman" w:hAnsi="Times New Roman" w:cs="Times New Roman"/>
-          <w:sz w:val="24"/>
-          <w:szCs w:val="24"/>
-        </w:rPr>
-        <w:t>IOT Smart Parking Using RFID With Android App</w:t>
-      </w:r>
-      <w:r>
-        <w:rPr>
-          <w:rFonts w:ascii="Times New Roman" w:hAnsi="Times New Roman" w:cs="Times New Roman"/>
-          <w:sz w:val="24"/>
-          <w:szCs w:val="24"/>
-        </w:rPr>
-        <w:t xml:space="preserve">. </w:t>
-      </w:r>
-      <w:r>
-        <w:rPr>
-          <w:rFonts w:ascii="Times New Roman" w:hAnsi="Times New Roman" w:cs="Times New Roman"/>
-          <w:sz w:val="24"/>
-          <w:szCs w:val="24"/>
-        </w:rPr>
-        <w:t>(20</w:t>
-      </w:r>
-      <w:r>
-        <w:rPr>
-          <w:rFonts w:ascii="Times New Roman" w:hAnsi="Times New Roman" w:cs="Times New Roman"/>
-          <w:sz w:val="24"/>
-          <w:szCs w:val="24"/>
-        </w:rPr>
-        <w:t>22</w:t>
-      </w:r>
-      <w:r>
-        <w:rPr>
-          <w:rFonts w:ascii="Times New Roman" w:hAnsi="Times New Roman" w:cs="Times New Roman"/>
-          <w:sz w:val="24"/>
-          <w:szCs w:val="24"/>
-        </w:rPr>
-        <w:t xml:space="preserve">). </w:t>
-      </w:r>
-      <w:r>
-        <w:rPr>
-          <w:rFonts w:ascii="Times New Roman" w:hAnsi="Times New Roman" w:cs="Times New Roman"/>
-          <w:i/>
-          <w:iCs/>
-          <w:sz w:val="24"/>
-          <w:szCs w:val="24"/>
-        </w:rPr>
-        <w:t>Nevon Projects</w:t>
-      </w:r>
-      <w:r>
-        <w:rPr>
-          <w:rFonts w:ascii="Times New Roman" w:hAnsi="Times New Roman" w:cs="Times New Roman"/>
-          <w:sz w:val="24"/>
-          <w:szCs w:val="24"/>
-        </w:rPr>
-        <w:t xml:space="preserve">. </w:t>
-      </w:r>
-      <w:hyperlink r:id="rId46" w:history="1">
-        <w:r>
-          <w:rPr>
-            <w:rStyle w:val="Hyperlink"/>
-          </w:rPr>
-          <w:t>https://nevonprojects.com/iot-smart-parking-using-rfid-with-android-app/</w:t>
-        </w:r>
-      </w:hyperlink>
-    </w:p>
-    <w:p>
-      <w:pPr>
-        <w:spacing w:line="480" w:lineRule="auto"/>
-        <w:ind w:left="720" w:hanging="720"/>
-        <w:contextualSpacing/>
-        <w:jc w:val="both"/>
-        <w:rPr>
-          <w:rFonts w:ascii="Times New Roman" w:hAnsi="Times New Roman" w:cs="Times New Roman"/>
-          <w:sz w:val="24"/>
-          <w:szCs w:val="24"/>
-        </w:rPr>
-      </w:pPr>
-      <w:r>
-        <w:rPr>
-          <w:rFonts w:ascii="Times New Roman" w:hAnsi="Times New Roman" w:cs="Times New Roman"/>
-          <w:sz w:val="24"/>
-          <w:szCs w:val="24"/>
-        </w:rPr>
-        <w:t>RFID Voting System Project</w:t>
-      </w:r>
-      <w:r>
-        <w:rPr>
-          <w:rFonts w:ascii="Times New Roman" w:hAnsi="Times New Roman" w:cs="Times New Roman"/>
-          <w:sz w:val="24"/>
-          <w:szCs w:val="24"/>
-        </w:rPr>
-        <w:t>.</w:t>
-      </w:r>
-      <w:r>
-        <w:rPr>
-          <w:rFonts w:ascii="Times New Roman" w:hAnsi="Times New Roman" w:cs="Times New Roman"/>
-          <w:sz w:val="24"/>
-          <w:szCs w:val="24"/>
-        </w:rPr>
-        <w:t xml:space="preserve"> (2022). </w:t>
-      </w:r>
-      <w:r>
-        <w:rPr>
-          <w:rFonts w:ascii="Times New Roman" w:hAnsi="Times New Roman" w:cs="Times New Roman"/>
-          <w:i/>
-          <w:iCs/>
-          <w:sz w:val="24"/>
-          <w:szCs w:val="24"/>
-        </w:rPr>
-        <w:t>Nevon Projects</w:t>
-      </w:r>
-      <w:r>
-        <w:rPr>
-          <w:rFonts w:ascii="Times New Roman" w:hAnsi="Times New Roman" w:cs="Times New Roman"/>
-          <w:sz w:val="24"/>
-          <w:szCs w:val="24"/>
-        </w:rPr>
-        <w:t xml:space="preserve">. </w:t>
-      </w:r>
-      <w:hyperlink r:id="rId47" w:history="1">
-        <w:r>
-          <w:rPr>
-            <w:rStyle w:val="Hyperlink"/>
-          </w:rPr>
-          <w:t>https://nevonprojects.com/rfid-voting-system-project/</w:t>
-        </w:r>
-      </w:hyperlink>
-    </w:p>
-    <w:p>
-      <w:pPr>
-        <w:spacing w:line="480" w:lineRule="auto"/>
-        <w:ind w:left="720" w:hanging="720"/>
-        <w:contextualSpacing/>
-        <w:jc w:val="both"/>
-        <w:rPr>
-          <w:rFonts w:ascii="Times New Roman" w:hAnsi="Times New Roman" w:cs="Times New Roman"/>
-          <w:sz w:val="24"/>
-          <w:szCs w:val="24"/>
-        </w:rPr>
-      </w:pPr>
-      <w:r>
-        <w:rPr>
-          <w:rFonts w:ascii="Times New Roman" w:hAnsi="Times New Roman" w:cs="Times New Roman"/>
-          <w:sz w:val="24"/>
-          <w:szCs w:val="24"/>
-        </w:rPr>
-        <w:t>Smart Shopping Trolley with Automated Billing using Arduino</w:t>
-      </w:r>
-      <w:r>
-        <w:rPr>
-          <w:rFonts w:ascii="Times New Roman" w:hAnsi="Times New Roman" w:cs="Times New Roman"/>
-          <w:sz w:val="24"/>
-          <w:szCs w:val="24"/>
-        </w:rPr>
-        <w:t>.</w:t>
-      </w:r>
-      <w:r>
-        <w:rPr>
-          <w:rFonts w:ascii="Times New Roman" w:hAnsi="Times New Roman" w:cs="Times New Roman"/>
-          <w:sz w:val="24"/>
-          <w:szCs w:val="24"/>
-        </w:rPr>
-        <w:t xml:space="preserve"> (2022). </w:t>
-      </w:r>
-      <w:r>
-        <w:rPr>
-          <w:rFonts w:ascii="Times New Roman" w:hAnsi="Times New Roman" w:cs="Times New Roman"/>
-          <w:i/>
-          <w:iCs/>
-          <w:sz w:val="24"/>
-          <w:szCs w:val="24"/>
-        </w:rPr>
-        <w:t>Nevon Projects</w:t>
-      </w:r>
-      <w:r>
-        <w:rPr>
-          <w:rFonts w:ascii="Times New Roman" w:hAnsi="Times New Roman" w:cs="Times New Roman"/>
-          <w:sz w:val="24"/>
-          <w:szCs w:val="24"/>
-        </w:rPr>
-        <w:t xml:space="preserve">. </w:t>
-      </w:r>
-      <w:hyperlink r:id="rId48" w:history="1">
-        <w:r>
-          <w:rPr>
-            <w:rStyle w:val="Hyperlink"/>
-          </w:rPr>
-          <w:t>https://nevonprojects.com/smart-shopping-trolley-with-automated-billing-using-arduino/</w:t>
-        </w:r>
-      </w:hyperlink>
-    </w:p>
-    <w:p>
-      <w:pPr>
-        <w:spacing w:line="480" w:lineRule="auto"/>
-        <w:ind w:left="720" w:hanging="720"/>
-        <w:contextualSpacing/>
-        <w:jc w:val="both"/>
-        <w:rPr>
-          <w:rFonts w:ascii="Times New Roman" w:hAnsi="Times New Roman" w:cs="Times New Roman"/>
-          <w:sz w:val="24"/>
-          <w:szCs w:val="24"/>
-        </w:rPr>
-      </w:pPr>
-      <w:r>
-        <w:rPr>
-          <w:rFonts w:ascii="Times New Roman" w:hAnsi="Times New Roman" w:cs="Times New Roman"/>
-          <w:sz w:val="24"/>
-          <w:szCs w:val="24"/>
-        </w:rPr>
-        <w:t>Advanced Footstep Power Generation System using RFID for Charging</w:t>
-      </w:r>
-      <w:r>
-        <w:rPr>
-          <w:rFonts w:ascii="Times New Roman" w:hAnsi="Times New Roman" w:cs="Times New Roman"/>
-          <w:sz w:val="24"/>
-          <w:szCs w:val="24"/>
-        </w:rPr>
-        <w:t>.</w:t>
-      </w:r>
-      <w:r>
-        <w:rPr>
-          <w:rFonts w:ascii="Times New Roman" w:hAnsi="Times New Roman" w:cs="Times New Roman"/>
-          <w:sz w:val="24"/>
-          <w:szCs w:val="24"/>
-        </w:rPr>
-        <w:t xml:space="preserve"> (2022). </w:t>
-      </w:r>
-      <w:r>
-        <w:rPr>
-          <w:rFonts w:ascii="Times New Roman" w:hAnsi="Times New Roman" w:cs="Times New Roman"/>
-          <w:i/>
-          <w:iCs/>
-          <w:sz w:val="24"/>
-          <w:szCs w:val="24"/>
-        </w:rPr>
-        <w:t>Nevon Projects</w:t>
-      </w:r>
-      <w:r>
-        <w:rPr>
-          <w:rFonts w:ascii="Times New Roman" w:hAnsi="Times New Roman" w:cs="Times New Roman"/>
-          <w:sz w:val="24"/>
-          <w:szCs w:val="24"/>
-        </w:rPr>
-        <w:t xml:space="preserve">. </w:t>
-      </w:r>
-      <w:hyperlink r:id="rId49" w:history="1">
-        <w:r>
-          <w:rPr>
-            <w:rStyle w:val="Hyperlink"/>
-          </w:rPr>
-          <w:t>https://nevonprojects.com/advanced-footstep-power-generation-system-using-rfid-for-charging/</w:t>
-        </w:r>
-      </w:hyperlink>
-    </w:p>
-    <w:p>
-      <w:pPr>
-        <w:spacing w:line="480" w:lineRule="auto"/>
-        <w:ind w:left="720" w:hanging="720"/>
-        <w:contextualSpacing/>
-        <w:jc w:val="both"/>
-      </w:pPr>
-      <w:r>
-        <w:rPr>
-          <w:rFonts w:ascii="Times New Roman" w:hAnsi="Times New Roman" w:cs="Times New Roman"/>
-          <w:sz w:val="24"/>
-          <w:szCs w:val="24"/>
-        </w:rPr>
-        <w:t>RFID Based Petrol Pump Automation System</w:t>
-      </w:r>
-      <w:r>
-        <w:rPr>
-          <w:rFonts w:ascii="Times New Roman" w:hAnsi="Times New Roman" w:cs="Times New Roman"/>
-          <w:sz w:val="24"/>
-          <w:szCs w:val="24"/>
-        </w:rPr>
-        <w:t>.</w:t>
-      </w:r>
-      <w:r>
-        <w:rPr>
-          <w:rFonts w:ascii="Times New Roman" w:hAnsi="Times New Roman" w:cs="Times New Roman"/>
-          <w:sz w:val="24"/>
-          <w:szCs w:val="24"/>
-        </w:rPr>
-        <w:t xml:space="preserve"> (2022). </w:t>
-      </w:r>
-      <w:r>
-        <w:rPr>
-          <w:rFonts w:ascii="Times New Roman" w:hAnsi="Times New Roman" w:cs="Times New Roman"/>
-          <w:i/>
-          <w:iCs/>
-          <w:sz w:val="24"/>
-          <w:szCs w:val="24"/>
-        </w:rPr>
-        <w:t>Nevon Projects</w:t>
-      </w:r>
-      <w:r>
-        <w:rPr>
-          <w:rFonts w:ascii="Times New Roman" w:hAnsi="Times New Roman" w:cs="Times New Roman"/>
-          <w:sz w:val="24"/>
-          <w:szCs w:val="24"/>
-        </w:rPr>
-        <w:t xml:space="preserve">. </w:t>
-      </w:r>
-      <w:hyperlink r:id="rId50" w:history="1">
-        <w:r>
-          <w:rPr>
-            <w:rStyle w:val="Hyperlink"/>
-          </w:rPr>
-          <w:t>https://nevonprojects.com/rfid-based-petrol-pump-automation-system/</w:t>
-        </w:r>
-      </w:hyperlink>
-    </w:p>
-    <w:p>
-      <w:pPr>
-        <w:spacing w:line="480" w:lineRule="auto"/>
-        <w:ind w:left="720" w:hanging="720"/>
-        <w:contextualSpacing/>
-        <w:jc w:val="both"/>
-        <w:rPr>
-          <w:rFonts w:ascii="Times New Roman" w:hAnsi="Times New Roman" w:cs="Times New Roman"/>
-          <w:sz w:val="24"/>
-          <w:szCs w:val="24"/>
-        </w:rPr>
-      </w:pPr>
-      <w:r>
-        <w:rPr>
-          <w:rFonts w:ascii="Times New Roman" w:hAnsi="Times New Roman" w:cs="Times New Roman"/>
-          <w:sz w:val="24"/>
-          <w:szCs w:val="24"/>
-        </w:rPr>
-        <w:t>RFID Based Smart Master Card for Bus Train Metro Ticketing</w:t>
-      </w:r>
-      <w:r>
-        <w:rPr>
-          <w:rFonts w:ascii="Times New Roman" w:hAnsi="Times New Roman" w:cs="Times New Roman"/>
-          <w:sz w:val="24"/>
-          <w:szCs w:val="24"/>
-        </w:rPr>
-        <w:t>.</w:t>
-      </w:r>
-      <w:r>
-        <w:rPr>
-          <w:rFonts w:ascii="Times New Roman" w:hAnsi="Times New Roman" w:cs="Times New Roman"/>
-          <w:sz w:val="24"/>
-          <w:szCs w:val="24"/>
-        </w:rPr>
-        <w:t xml:space="preserve"> (2022). </w:t>
-      </w:r>
-      <w:r>
-        <w:rPr>
-          <w:rFonts w:ascii="Times New Roman" w:hAnsi="Times New Roman" w:cs="Times New Roman"/>
-          <w:i/>
-          <w:iCs/>
-          <w:sz w:val="24"/>
-          <w:szCs w:val="24"/>
-        </w:rPr>
-        <w:t>Nevon Projects</w:t>
-      </w:r>
-      <w:r>
-        <w:rPr>
-          <w:rFonts w:ascii="Times New Roman" w:hAnsi="Times New Roman" w:cs="Times New Roman"/>
-          <w:sz w:val="24"/>
-          <w:szCs w:val="24"/>
-        </w:rPr>
-        <w:t xml:space="preserve">. </w:t>
-      </w:r>
-      <w:hyperlink r:id="rId51" w:history="1">
-        <w:r>
-          <w:rPr>
-            <w:rStyle w:val="Hyperlink"/>
-          </w:rPr>
-          <w:t>https://nevonprojects.com/rfid-based-smart-master-card-for-bus-train-metro-ticketing/</w:t>
-        </w:r>
-      </w:hyperlink>
-    </w:p>
-    <w:p>
-      <w:pPr>
-        <w:spacing w:line="480" w:lineRule="auto"/>
-        <w:ind w:left="720" w:hanging="720"/>
-        <w:contextualSpacing/>
-        <w:jc w:val="both"/>
-      </w:pPr>
-      <w:r>
-        <w:rPr>
-          <w:rFonts w:ascii="Times New Roman" w:hAnsi="Times New Roman" w:cs="Times New Roman"/>
-          <w:sz w:val="24"/>
-          <w:szCs w:val="24"/>
-        </w:rPr>
-        <w:t>RFID Mobile Charging System</w:t>
-      </w:r>
-      <w:r>
-        <w:rPr>
-          <w:rFonts w:ascii="Times New Roman" w:hAnsi="Times New Roman" w:cs="Times New Roman"/>
-          <w:sz w:val="24"/>
-          <w:szCs w:val="24"/>
-        </w:rPr>
-        <w:t>.</w:t>
-      </w:r>
-      <w:r>
-        <w:rPr>
-          <w:rFonts w:ascii="Times New Roman" w:hAnsi="Times New Roman" w:cs="Times New Roman"/>
-          <w:sz w:val="24"/>
-          <w:szCs w:val="24"/>
-        </w:rPr>
-        <w:t xml:space="preserve"> (2022). </w:t>
-      </w:r>
-      <w:r>
-        <w:rPr>
-          <w:rFonts w:ascii="Times New Roman" w:hAnsi="Times New Roman" w:cs="Times New Roman"/>
-          <w:i/>
-          <w:iCs/>
-          <w:sz w:val="24"/>
-          <w:szCs w:val="24"/>
-        </w:rPr>
-        <w:t>Nevon Projects</w:t>
-      </w:r>
-      <w:r>
-        <w:rPr>
-          <w:rFonts w:ascii="Times New Roman" w:hAnsi="Times New Roman" w:cs="Times New Roman"/>
-          <w:sz w:val="24"/>
-          <w:szCs w:val="24"/>
-        </w:rPr>
-        <w:t xml:space="preserve">. </w:t>
-      </w:r>
-      <w:hyperlink r:id="rId52" w:history="1">
-        <w:r>
-          <w:rPr>
-            <w:rStyle w:val="Hyperlink"/>
-          </w:rPr>
-          <w:t>https://nevonprojects.com/rfid-mobile-charging-system/</w:t>
-        </w:r>
-      </w:hyperlink>
-    </w:p>
-    <w:p>
-      <w:pPr>
-        <w:spacing w:line="480" w:lineRule="auto"/>
-        <w:ind w:left="720" w:hanging="720"/>
-        <w:contextualSpacing/>
-        <w:jc w:val="both"/>
-      </w:pPr>
-      <w:r>
-        <w:rPr>
-          <w:rFonts w:ascii="Times New Roman" w:hAnsi="Times New Roman" w:cs="Times New Roman"/>
-          <w:sz w:val="24"/>
-          <w:szCs w:val="24"/>
-        </w:rPr>
-        <w:t>RFID Attendance System with SMS Notification</w:t>
-      </w:r>
-      <w:r>
-        <w:rPr>
-          <w:rFonts w:ascii="Times New Roman" w:hAnsi="Times New Roman" w:cs="Times New Roman"/>
-          <w:sz w:val="24"/>
-          <w:szCs w:val="24"/>
-        </w:rPr>
-        <w:t>.</w:t>
-      </w:r>
-      <w:r>
-        <w:rPr>
-          <w:rFonts w:ascii="Times New Roman" w:hAnsi="Times New Roman" w:cs="Times New Roman"/>
-          <w:sz w:val="24"/>
-          <w:szCs w:val="24"/>
-        </w:rPr>
-        <w:t xml:space="preserve"> (2022). </w:t>
-      </w:r>
-      <w:r>
-        <w:rPr>
-          <w:rFonts w:ascii="Times New Roman" w:hAnsi="Times New Roman" w:cs="Times New Roman"/>
-          <w:i/>
-          <w:iCs/>
-          <w:sz w:val="24"/>
-          <w:szCs w:val="24"/>
-        </w:rPr>
-        <w:t>Nevon Projects</w:t>
-      </w:r>
-      <w:r>
-        <w:rPr>
-          <w:rFonts w:ascii="Times New Roman" w:hAnsi="Times New Roman" w:cs="Times New Roman"/>
-          <w:sz w:val="24"/>
-          <w:szCs w:val="24"/>
-        </w:rPr>
-        <w:t xml:space="preserve">. </w:t>
-      </w:r>
-      <w:hyperlink r:id="rId53" w:history="1">
-        <w:r>
-          <w:rPr>
-            <w:rStyle w:val="Hyperlink"/>
-          </w:rPr>
-          <w:t>https://nevonprojects.com/rfid-attendance-system-with-sms-notification/</w:t>
-        </w:r>
-      </w:hyperlink>
+      </w:pPr>
     </w:p>
     <w:p>
       <w:pPr>
@@ -16380,6 +16746,232 @@
     </w:lvl>
   </w:abstractNum>
   <w:abstractNum w:abstractNumId="8" w15:restartNumberingAfterBreak="0">
+    <w:nsid w:val="43666238"/>
+    <w:multiLevelType w:val="hybridMultilevel"/>
+    <w:tmpl w:val="AB8486FC"/>
+    <w:lvl w:ilvl="0" w:tplc="04090001">
+      <w:start w:val="1"/>
+      <w:numFmt w:val="bullet"/>
+      <w:lvlText w:val=""/>
+      <w:lvlJc w:val="left"/>
+      <w:pPr>
+        <w:ind w:left="720" w:hanging="360"/>
+      </w:pPr>
+      <w:rPr>
+        <w:rFonts w:ascii="Symbol" w:hAnsi="Symbol" w:hint="default"/>
+      </w:rPr>
+    </w:lvl>
+    <w:lvl w:ilvl="1" w:tplc="04090003" w:tentative="1">
+      <w:start w:val="1"/>
+      <w:numFmt w:val="bullet"/>
+      <w:lvlText w:val="o"/>
+      <w:lvlJc w:val="left"/>
+      <w:pPr>
+        <w:ind w:left="1440" w:hanging="360"/>
+      </w:pPr>
+      <w:rPr>
+        <w:rFonts w:ascii="Courier New" w:hAnsi="Courier New" w:cs="Courier New" w:hint="default"/>
+      </w:rPr>
+    </w:lvl>
+    <w:lvl w:ilvl="2" w:tplc="04090005" w:tentative="1">
+      <w:start w:val="1"/>
+      <w:numFmt w:val="bullet"/>
+      <w:lvlText w:val=""/>
+      <w:lvlJc w:val="left"/>
+      <w:pPr>
+        <w:ind w:left="2160" w:hanging="360"/>
+      </w:pPr>
+      <w:rPr>
+        <w:rFonts w:ascii="Wingdings" w:hAnsi="Wingdings" w:hint="default"/>
+      </w:rPr>
+    </w:lvl>
+    <w:lvl w:ilvl="3" w:tplc="04090001" w:tentative="1">
+      <w:start w:val="1"/>
+      <w:numFmt w:val="bullet"/>
+      <w:lvlText w:val=""/>
+      <w:lvlJc w:val="left"/>
+      <w:pPr>
+        <w:ind w:left="2880" w:hanging="360"/>
+      </w:pPr>
+      <w:rPr>
+        <w:rFonts w:ascii="Symbol" w:hAnsi="Symbol" w:hint="default"/>
+      </w:rPr>
+    </w:lvl>
+    <w:lvl w:ilvl="4" w:tplc="04090003" w:tentative="1">
+      <w:start w:val="1"/>
+      <w:numFmt w:val="bullet"/>
+      <w:lvlText w:val="o"/>
+      <w:lvlJc w:val="left"/>
+      <w:pPr>
+        <w:ind w:left="3600" w:hanging="360"/>
+      </w:pPr>
+      <w:rPr>
+        <w:rFonts w:ascii="Courier New" w:hAnsi="Courier New" w:cs="Courier New" w:hint="default"/>
+      </w:rPr>
+    </w:lvl>
+    <w:lvl w:ilvl="5" w:tplc="04090005" w:tentative="1">
+      <w:start w:val="1"/>
+      <w:numFmt w:val="bullet"/>
+      <w:lvlText w:val=""/>
+      <w:lvlJc w:val="left"/>
+      <w:pPr>
+        <w:ind w:left="4320" w:hanging="360"/>
+      </w:pPr>
+      <w:rPr>
+        <w:rFonts w:ascii="Wingdings" w:hAnsi="Wingdings" w:hint="default"/>
+      </w:rPr>
+    </w:lvl>
+    <w:lvl w:ilvl="6" w:tplc="04090001" w:tentative="1">
+      <w:start w:val="1"/>
+      <w:numFmt w:val="bullet"/>
+      <w:lvlText w:val=""/>
+      <w:lvlJc w:val="left"/>
+      <w:pPr>
+        <w:ind w:left="5040" w:hanging="360"/>
+      </w:pPr>
+      <w:rPr>
+        <w:rFonts w:ascii="Symbol" w:hAnsi="Symbol" w:hint="default"/>
+      </w:rPr>
+    </w:lvl>
+    <w:lvl w:ilvl="7" w:tplc="04090003" w:tentative="1">
+      <w:start w:val="1"/>
+      <w:numFmt w:val="bullet"/>
+      <w:lvlText w:val="o"/>
+      <w:lvlJc w:val="left"/>
+      <w:pPr>
+        <w:ind w:left="5760" w:hanging="360"/>
+      </w:pPr>
+      <w:rPr>
+        <w:rFonts w:ascii="Courier New" w:hAnsi="Courier New" w:cs="Courier New" w:hint="default"/>
+      </w:rPr>
+    </w:lvl>
+    <w:lvl w:ilvl="8" w:tplc="04090005" w:tentative="1">
+      <w:start w:val="1"/>
+      <w:numFmt w:val="bullet"/>
+      <w:lvlText w:val=""/>
+      <w:lvlJc w:val="left"/>
+      <w:pPr>
+        <w:ind w:left="6480" w:hanging="360"/>
+      </w:pPr>
+      <w:rPr>
+        <w:rFonts w:ascii="Wingdings" w:hAnsi="Wingdings" w:hint="default"/>
+      </w:rPr>
+    </w:lvl>
+  </w:abstractNum>
+  <w:abstractNum w:abstractNumId="9" w15:restartNumberingAfterBreak="0">
+    <w:nsid w:val="43E975BE"/>
+    <w:multiLevelType w:val="hybridMultilevel"/>
+    <w:tmpl w:val="8E26B9D6"/>
+    <w:lvl w:ilvl="0" w:tplc="04090001">
+      <w:start w:val="1"/>
+      <w:numFmt w:val="bullet"/>
+      <w:lvlText w:val=""/>
+      <w:lvlJc w:val="left"/>
+      <w:pPr>
+        <w:ind w:left="720" w:hanging="360"/>
+      </w:pPr>
+      <w:rPr>
+        <w:rFonts w:ascii="Symbol" w:hAnsi="Symbol" w:hint="default"/>
+      </w:rPr>
+    </w:lvl>
+    <w:lvl w:ilvl="1" w:tplc="04090003" w:tentative="1">
+      <w:start w:val="1"/>
+      <w:numFmt w:val="bullet"/>
+      <w:lvlText w:val="o"/>
+      <w:lvlJc w:val="left"/>
+      <w:pPr>
+        <w:ind w:left="1440" w:hanging="360"/>
+      </w:pPr>
+      <w:rPr>
+        <w:rFonts w:ascii="Courier New" w:hAnsi="Courier New" w:cs="Courier New" w:hint="default"/>
+      </w:rPr>
+    </w:lvl>
+    <w:lvl w:ilvl="2" w:tplc="04090005" w:tentative="1">
+      <w:start w:val="1"/>
+      <w:numFmt w:val="bullet"/>
+      <w:lvlText w:val=""/>
+      <w:lvlJc w:val="left"/>
+      <w:pPr>
+        <w:ind w:left="2160" w:hanging="360"/>
+      </w:pPr>
+      <w:rPr>
+        <w:rFonts w:ascii="Wingdings" w:hAnsi="Wingdings" w:hint="default"/>
+      </w:rPr>
+    </w:lvl>
+    <w:lvl w:ilvl="3" w:tplc="04090001" w:tentative="1">
+      <w:start w:val="1"/>
+      <w:numFmt w:val="bullet"/>
+      <w:lvlText w:val=""/>
+      <w:lvlJc w:val="left"/>
+      <w:pPr>
+        <w:ind w:left="2880" w:hanging="360"/>
+      </w:pPr>
+      <w:rPr>
+        <w:rFonts w:ascii="Symbol" w:hAnsi="Symbol" w:hint="default"/>
+      </w:rPr>
+    </w:lvl>
+    <w:lvl w:ilvl="4" w:tplc="04090003" w:tentative="1">
+      <w:start w:val="1"/>
+      <w:numFmt w:val="bullet"/>
+      <w:lvlText w:val="o"/>
+      <w:lvlJc w:val="left"/>
+      <w:pPr>
+        <w:ind w:left="3600" w:hanging="360"/>
+      </w:pPr>
+      <w:rPr>
+        <w:rFonts w:ascii="Courier New" w:hAnsi="Courier New" w:cs="Courier New" w:hint="default"/>
+      </w:rPr>
+    </w:lvl>
+    <w:lvl w:ilvl="5" w:tplc="04090005" w:tentative="1">
+      <w:start w:val="1"/>
+      <w:numFmt w:val="bullet"/>
+      <w:lvlText w:val=""/>
+      <w:lvlJc w:val="left"/>
+      <w:pPr>
+        <w:ind w:left="4320" w:hanging="360"/>
+      </w:pPr>
+      <w:rPr>
+        <w:rFonts w:ascii="Wingdings" w:hAnsi="Wingdings" w:hint="default"/>
+      </w:rPr>
+    </w:lvl>
+    <w:lvl w:ilvl="6" w:tplc="04090001" w:tentative="1">
+      <w:start w:val="1"/>
+      <w:numFmt w:val="bullet"/>
+      <w:lvlText w:val=""/>
+      <w:lvlJc w:val="left"/>
+      <w:pPr>
+        <w:ind w:left="5040" w:hanging="360"/>
+      </w:pPr>
+      <w:rPr>
+        <w:rFonts w:ascii="Symbol" w:hAnsi="Symbol" w:hint="default"/>
+      </w:rPr>
+    </w:lvl>
+    <w:lvl w:ilvl="7" w:tplc="04090003" w:tentative="1">
+      <w:start w:val="1"/>
+      <w:numFmt w:val="bullet"/>
+      <w:lvlText w:val="o"/>
+      <w:lvlJc w:val="left"/>
+      <w:pPr>
+        <w:ind w:left="5760" w:hanging="360"/>
+      </w:pPr>
+      <w:rPr>
+        <w:rFonts w:ascii="Courier New" w:hAnsi="Courier New" w:cs="Courier New" w:hint="default"/>
+      </w:rPr>
+    </w:lvl>
+    <w:lvl w:ilvl="8" w:tplc="04090005" w:tentative="1">
+      <w:start w:val="1"/>
+      <w:numFmt w:val="bullet"/>
+      <w:lvlText w:val=""/>
+      <w:lvlJc w:val="left"/>
+      <w:pPr>
+        <w:ind w:left="6480" w:hanging="360"/>
+      </w:pPr>
+      <w:rPr>
+        <w:rFonts w:ascii="Wingdings" w:hAnsi="Wingdings" w:hint="default"/>
+      </w:rPr>
+    </w:lvl>
+  </w:abstractNum>
+  <w:abstractNum w:abstractNumId="10" w15:restartNumberingAfterBreak="0">
     <w:nsid w:val="4B2B6EE4"/>
     <w:multiLevelType w:val="hybridMultilevel"/>
     <w:tmpl w:val="F18627F8"/>
@@ -16468,7 +17060,7 @@
       </w:pPr>
     </w:lvl>
   </w:abstractNum>
-  <w:abstractNum w:abstractNumId="9" w15:restartNumberingAfterBreak="0">
+  <w:abstractNum w:abstractNumId="11" w15:restartNumberingAfterBreak="0">
     <w:nsid w:val="4B50730D"/>
     <w:multiLevelType w:val="hybridMultilevel"/>
     <w:tmpl w:val="1E9CAF7A"/>
@@ -16581,7 +17173,7 @@
       </w:rPr>
     </w:lvl>
   </w:abstractNum>
-  <w:abstractNum w:abstractNumId="10" w15:restartNumberingAfterBreak="0">
+  <w:abstractNum w:abstractNumId="12" w15:restartNumberingAfterBreak="0">
     <w:nsid w:val="4F5D6792"/>
     <w:multiLevelType w:val="hybridMultilevel"/>
     <w:tmpl w:val="EB5E2F22"/>
@@ -16670,7 +17262,7 @@
       </w:pPr>
     </w:lvl>
   </w:abstractNum>
-  <w:abstractNum w:abstractNumId="11" w15:restartNumberingAfterBreak="0">
+  <w:abstractNum w:abstractNumId="13" w15:restartNumberingAfterBreak="0">
     <w:nsid w:val="500A4FC6"/>
     <w:multiLevelType w:val="hybridMultilevel"/>
     <w:tmpl w:val="5928B0D2"/>
@@ -16756,7 +17348,7 @@
       </w:pPr>
     </w:lvl>
   </w:abstractNum>
-  <w:abstractNum w:abstractNumId="12" w15:restartNumberingAfterBreak="0">
+  <w:abstractNum w:abstractNumId="14" w15:restartNumberingAfterBreak="0">
     <w:nsid w:val="5073219E"/>
     <w:multiLevelType w:val="hybridMultilevel"/>
     <w:tmpl w:val="A6FEF45C"/>
@@ -16869,7 +17461,7 @@
       </w:rPr>
     </w:lvl>
   </w:abstractNum>
-  <w:abstractNum w:abstractNumId="13" w15:restartNumberingAfterBreak="0">
+  <w:abstractNum w:abstractNumId="15" w15:restartNumberingAfterBreak="0">
     <w:nsid w:val="541571EC"/>
     <w:multiLevelType w:val="hybridMultilevel"/>
     <w:tmpl w:val="F18627F8"/>
@@ -16958,7 +17550,7 @@
       </w:pPr>
     </w:lvl>
   </w:abstractNum>
-  <w:abstractNum w:abstractNumId="14" w15:restartNumberingAfterBreak="0">
+  <w:abstractNum w:abstractNumId="16" w15:restartNumberingAfterBreak="0">
     <w:nsid w:val="553E6277"/>
     <w:multiLevelType w:val="hybridMultilevel"/>
     <w:tmpl w:val="960CC12A"/>
@@ -17071,7 +17663,7 @@
       </w:rPr>
     </w:lvl>
   </w:abstractNum>
-  <w:abstractNum w:abstractNumId="15" w15:restartNumberingAfterBreak="0">
+  <w:abstractNum w:abstractNumId="17" w15:restartNumberingAfterBreak="0">
     <w:nsid w:val="55F61494"/>
     <w:multiLevelType w:val="hybridMultilevel"/>
     <w:tmpl w:val="2BACB8F6"/>
@@ -17184,7 +17776,7 @@
       </w:rPr>
     </w:lvl>
   </w:abstractNum>
-  <w:abstractNum w:abstractNumId="16" w15:restartNumberingAfterBreak="0">
+  <w:abstractNum w:abstractNumId="18" w15:restartNumberingAfterBreak="0">
     <w:nsid w:val="567C0AFD"/>
     <w:multiLevelType w:val="hybridMultilevel"/>
     <w:tmpl w:val="627A43B2"/>
@@ -17270,7 +17862,7 @@
       </w:pPr>
     </w:lvl>
   </w:abstractNum>
-  <w:abstractNum w:abstractNumId="17" w15:restartNumberingAfterBreak="0">
+  <w:abstractNum w:abstractNumId="19" w15:restartNumberingAfterBreak="0">
     <w:nsid w:val="570B0D17"/>
     <w:multiLevelType w:val="hybridMultilevel"/>
     <w:tmpl w:val="B9C44576"/>
@@ -17383,7 +17975,7 @@
       </w:rPr>
     </w:lvl>
   </w:abstractNum>
-  <w:abstractNum w:abstractNumId="18" w15:restartNumberingAfterBreak="0">
+  <w:abstractNum w:abstractNumId="20" w15:restartNumberingAfterBreak="0">
     <w:nsid w:val="59C06DA8"/>
     <w:multiLevelType w:val="hybridMultilevel"/>
     <w:tmpl w:val="1C16C7A2"/>
@@ -17496,7 +18088,7 @@
       </w:rPr>
     </w:lvl>
   </w:abstractNum>
-  <w:abstractNum w:abstractNumId="19" w15:restartNumberingAfterBreak="0">
+  <w:abstractNum w:abstractNumId="21" w15:restartNumberingAfterBreak="0">
     <w:nsid w:val="5BB86806"/>
     <w:multiLevelType w:val="hybridMultilevel"/>
     <w:tmpl w:val="02748C1A"/>
@@ -17582,7 +18174,7 @@
       </w:pPr>
     </w:lvl>
   </w:abstractNum>
-  <w:abstractNum w:abstractNumId="20" w15:restartNumberingAfterBreak="0">
+  <w:abstractNum w:abstractNumId="22" w15:restartNumberingAfterBreak="0">
     <w:nsid w:val="5BE526AD"/>
     <w:multiLevelType w:val="hybridMultilevel"/>
     <w:tmpl w:val="F06633B2"/>
@@ -17695,7 +18287,7 @@
       </w:rPr>
     </w:lvl>
   </w:abstractNum>
-  <w:abstractNum w:abstractNumId="21" w15:restartNumberingAfterBreak="0">
+  <w:abstractNum w:abstractNumId="23" w15:restartNumberingAfterBreak="0">
     <w:nsid w:val="5E3B4933"/>
     <w:multiLevelType w:val="hybridMultilevel"/>
     <w:tmpl w:val="E81C209A"/>
@@ -17781,7 +18373,7 @@
       </w:pPr>
     </w:lvl>
   </w:abstractNum>
-  <w:abstractNum w:abstractNumId="22" w15:restartNumberingAfterBreak="0">
+  <w:abstractNum w:abstractNumId="24" w15:restartNumberingAfterBreak="0">
     <w:nsid w:val="63C26076"/>
     <w:multiLevelType w:val="hybridMultilevel"/>
     <w:tmpl w:val="8814F926"/>
@@ -17867,7 +18459,7 @@
       </w:pPr>
     </w:lvl>
   </w:abstractNum>
-  <w:abstractNum w:abstractNumId="23" w15:restartNumberingAfterBreak="0">
+  <w:abstractNum w:abstractNumId="25" w15:restartNumberingAfterBreak="0">
     <w:nsid w:val="6A342863"/>
     <w:multiLevelType w:val="multilevel"/>
     <w:tmpl w:val="190E8DE8"/>
@@ -17980,7 +18572,7 @@
       </w:rPr>
     </w:lvl>
   </w:abstractNum>
-  <w:abstractNum w:abstractNumId="24" w15:restartNumberingAfterBreak="0">
+  <w:abstractNum w:abstractNumId="26" w15:restartNumberingAfterBreak="0">
     <w:nsid w:val="6CE31950"/>
     <w:multiLevelType w:val="hybridMultilevel"/>
     <w:tmpl w:val="589CCB6A"/>
@@ -18069,7 +18661,7 @@
       </w:pPr>
     </w:lvl>
   </w:abstractNum>
-  <w:abstractNum w:abstractNumId="25" w15:restartNumberingAfterBreak="0">
+  <w:abstractNum w:abstractNumId="27" w15:restartNumberingAfterBreak="0">
     <w:nsid w:val="75B73474"/>
     <w:multiLevelType w:val="hybridMultilevel"/>
     <w:tmpl w:val="FD3EBBE4"/>
@@ -18155,7 +18747,7 @@
       </w:pPr>
     </w:lvl>
   </w:abstractNum>
-  <w:abstractNum w:abstractNumId="26" w15:restartNumberingAfterBreak="0">
+  <w:abstractNum w:abstractNumId="28" w15:restartNumberingAfterBreak="0">
     <w:nsid w:val="75F03F8D"/>
     <w:multiLevelType w:val="hybridMultilevel"/>
     <w:tmpl w:val="741CF0D6"/>
@@ -18268,7 +18860,7 @@
       </w:rPr>
     </w:lvl>
   </w:abstractNum>
-  <w:abstractNum w:abstractNumId="27" w15:restartNumberingAfterBreak="0">
+  <w:abstractNum w:abstractNumId="29" w15:restartNumberingAfterBreak="0">
     <w:nsid w:val="76B370CE"/>
     <w:multiLevelType w:val="hybridMultilevel"/>
     <w:tmpl w:val="7910DEE4"/>
@@ -18357,7 +18949,7 @@
       </w:pPr>
     </w:lvl>
   </w:abstractNum>
-  <w:abstractNum w:abstractNumId="28" w15:restartNumberingAfterBreak="0">
+  <w:abstractNum w:abstractNumId="30" w15:restartNumberingAfterBreak="0">
     <w:nsid w:val="787867FA"/>
     <w:multiLevelType w:val="hybridMultilevel"/>
     <w:tmpl w:val="5AB6846E"/>
@@ -18470,7 +19062,7 @@
       </w:rPr>
     </w:lvl>
   </w:abstractNum>
-  <w:abstractNum w:abstractNumId="29" w15:restartNumberingAfterBreak="0">
+  <w:abstractNum w:abstractNumId="31" w15:restartNumberingAfterBreak="0">
     <w:nsid w:val="7A346331"/>
     <w:multiLevelType w:val="hybridMultilevel"/>
     <w:tmpl w:val="35C8A46E"/>
@@ -18556,7 +19148,7 @@
       </w:pPr>
     </w:lvl>
   </w:abstractNum>
-  <w:abstractNum w:abstractNumId="30" w15:restartNumberingAfterBreak="0">
+  <w:abstractNum w:abstractNumId="32" w15:restartNumberingAfterBreak="0">
     <w:nsid w:val="7B54162C"/>
     <w:multiLevelType w:val="hybridMultilevel"/>
     <w:tmpl w:val="7A80EE96"/>
@@ -18669,7 +19261,7 @@
       </w:rPr>
     </w:lvl>
   </w:abstractNum>
-  <w:abstractNum w:abstractNumId="31" w15:restartNumberingAfterBreak="0">
+  <w:abstractNum w:abstractNumId="33" w15:restartNumberingAfterBreak="0">
     <w:nsid w:val="7C897A1A"/>
     <w:multiLevelType w:val="hybridMultilevel"/>
     <w:tmpl w:val="F18627F8"/>
@@ -18758,7 +19350,7 @@
       </w:pPr>
     </w:lvl>
   </w:abstractNum>
-  <w:abstractNum w:abstractNumId="32" w15:restartNumberingAfterBreak="0">
+  <w:abstractNum w:abstractNumId="34" w15:restartNumberingAfterBreak="0">
     <w:nsid w:val="7ED04526"/>
     <w:multiLevelType w:val="hybridMultilevel"/>
     <w:tmpl w:val="2EA0228E"/>
@@ -18844,7 +19436,7 @@
       </w:pPr>
     </w:lvl>
   </w:abstractNum>
-  <w:abstractNum w:abstractNumId="33" w15:restartNumberingAfterBreak="0">
+  <w:abstractNum w:abstractNumId="35" w15:restartNumberingAfterBreak="0">
     <w:nsid w:val="7FAA6C38"/>
     <w:multiLevelType w:val="hybridMultilevel"/>
     <w:tmpl w:val="CFF44A8E"/>
@@ -18958,28 +19550,28 @@
     </w:lvl>
   </w:abstractNum>
   <w:num w:numId="1">
-    <w:abstractNumId w:val="23"/>
+    <w:abstractNumId w:val="25"/>
   </w:num>
   <w:num w:numId="2">
-    <w:abstractNumId w:val="20"/>
+    <w:abstractNumId w:val="22"/>
   </w:num>
   <w:num w:numId="3">
-    <w:abstractNumId w:val="9"/>
+    <w:abstractNumId w:val="11"/>
   </w:num>
   <w:num w:numId="4">
-    <w:abstractNumId w:val="14"/>
+    <w:abstractNumId w:val="16"/>
   </w:num>
   <w:num w:numId="5">
-    <w:abstractNumId w:val="15"/>
+    <w:abstractNumId w:val="17"/>
   </w:num>
   <w:num w:numId="6">
-    <w:abstractNumId w:val="28"/>
+    <w:abstractNumId w:val="30"/>
   </w:num>
   <w:num w:numId="7">
-    <w:abstractNumId w:val="17"/>
+    <w:abstractNumId w:val="19"/>
   </w:num>
   <w:num w:numId="8">
-    <w:abstractNumId w:val="18"/>
+    <w:abstractNumId w:val="20"/>
   </w:num>
   <w:num w:numId="9">
     <w:abstractNumId w:val="3"/>
@@ -18988,58 +19580,58 @@
     <w:abstractNumId w:val="2"/>
   </w:num>
   <w:num w:numId="11">
+    <w:abstractNumId w:val="31"/>
+  </w:num>
+  <w:num w:numId="12">
+    <w:abstractNumId w:val="12"/>
+  </w:num>
+  <w:num w:numId="13">
+    <w:abstractNumId w:val="27"/>
+  </w:num>
+  <w:num w:numId="14">
     <w:abstractNumId w:val="29"/>
   </w:num>
-  <w:num w:numId="12">
-    <w:abstractNumId w:val="10"/>
-  </w:num>
-  <w:num w:numId="13">
-    <w:abstractNumId w:val="25"/>
-  </w:num>
-  <w:num w:numId="14">
-    <w:abstractNumId w:val="27"/>
-  </w:num>
   <w:num w:numId="15">
-    <w:abstractNumId w:val="30"/>
+    <w:abstractNumId w:val="32"/>
   </w:num>
   <w:num w:numId="16">
-    <w:abstractNumId w:val="12"/>
+    <w:abstractNumId w:val="14"/>
   </w:num>
   <w:num w:numId="17">
-    <w:abstractNumId w:val="16"/>
+    <w:abstractNumId w:val="18"/>
   </w:num>
   <w:num w:numId="18">
-    <w:abstractNumId w:val="21"/>
+    <w:abstractNumId w:val="23"/>
   </w:num>
   <w:num w:numId="19">
-    <w:abstractNumId w:val="11"/>
+    <w:abstractNumId w:val="13"/>
   </w:num>
   <w:num w:numId="20">
     <w:abstractNumId w:val="1"/>
   </w:num>
   <w:num w:numId="21">
-    <w:abstractNumId w:val="33"/>
+    <w:abstractNumId w:val="35"/>
   </w:num>
   <w:num w:numId="22">
-    <w:abstractNumId w:val="19"/>
+    <w:abstractNumId w:val="21"/>
   </w:num>
   <w:num w:numId="23">
-    <w:abstractNumId w:val="24"/>
+    <w:abstractNumId w:val="26"/>
   </w:num>
   <w:num w:numId="24">
     <w:abstractNumId w:val="0"/>
   </w:num>
   <w:num w:numId="25">
-    <w:abstractNumId w:val="22"/>
+    <w:abstractNumId w:val="24"/>
   </w:num>
   <w:num w:numId="26">
-    <w:abstractNumId w:val="26"/>
+    <w:abstractNumId w:val="28"/>
   </w:num>
   <w:num w:numId="27">
     <w:abstractNumId w:val="7"/>
   </w:num>
   <w:num w:numId="28">
-    <w:abstractNumId w:val="32"/>
+    <w:abstractNumId w:val="34"/>
   </w:num>
   <w:num w:numId="29">
     <w:abstractNumId w:val="4"/>
@@ -19048,16 +19640,22 @@
     <w:abstractNumId w:val="5"/>
   </w:num>
   <w:num w:numId="31">
-    <w:abstractNumId w:val="8"/>
+    <w:abstractNumId w:val="10"/>
   </w:num>
   <w:num w:numId="32">
-    <w:abstractNumId w:val="13"/>
+    <w:abstractNumId w:val="15"/>
   </w:num>
   <w:num w:numId="33">
     <w:abstractNumId w:val="6"/>
   </w:num>
   <w:num w:numId="34">
-    <w:abstractNumId w:val="31"/>
+    <w:abstractNumId w:val="33"/>
+  </w:num>
+  <w:num w:numId="35">
+    <w:abstractNumId w:val="9"/>
+  </w:num>
+  <w:num w:numId="36">
+    <w:abstractNumId w:val="8"/>
   </w:num>
 </w:numbering>
 </file>

</xml_diff>